<commit_message>
Correction rédaction theme4 + ajout an'ny Theme 2 nosoratan'i Tahiana
</commit_message>
<xml_diff>
--- a/Hack@ma.docx
+++ b/Hack@ma.docx
@@ -1,12 +1,13 @@
 
 <file path=word/document.xml><?xml version="1.0" encoding="utf-8"?>
-<w:document xmlns:wpc="http://schemas.microsoft.com/office/word/2010/wordprocessingCanvas" xmlns:cx="http://schemas.microsoft.com/office/drawing/2014/chartex" xmlns:cx1="http://schemas.microsoft.com/office/drawing/2015/9/8/chartex" xmlns:cx2="http://schemas.microsoft.com/office/drawing/2015/10/21/chartex" xmlns:cx3="http://schemas.microsoft.com/office/drawing/2016/5/9/chartex" xmlns:cx4="http://schemas.microsoft.com/office/drawing/2016/5/10/chartex" xmlns:cx5="http://schemas.microsoft.com/office/drawing/2016/5/11/chartex" xmlns:cx6="http://schemas.microsoft.com/office/drawing/2016/5/12/chartex" xmlns:cx7="http://schemas.microsoft.com/office/drawing/2016/5/13/chartex" xmlns:cx8="http://schemas.microsoft.com/office/drawing/2016/5/14/chartex" xmlns:mc="http://schemas.openxmlformats.org/markup-compatibility/2006" xmlns:aink="http://schemas.microsoft.com/office/drawing/2016/ink" xmlns:am3d="http://schemas.microsoft.com/office/drawing/2017/model3d" xmlns:o="urn:schemas-microsoft-com:office:office" xmlns:r="http://schemas.openxmlformats.org/officeDocument/2006/relationships" xmlns:m="http://schemas.openxmlformats.org/officeDocument/2006/math" xmlns:v="urn:schemas-microsoft-com:vml" xmlns:wp14="http://schemas.microsoft.com/office/word/2010/wordprocessingDrawing" xmlns:wp="http://schemas.openxmlformats.org/drawingml/2006/wordprocessingDrawing" xmlns:w10="urn:schemas-microsoft-com:office:word" xmlns:w="http://schemas.openxmlformats.org/wordprocessingml/2006/main" xmlns:w14="http://schemas.microsoft.com/office/word/2010/wordml" xmlns:w15="http://schemas.microsoft.com/office/word/2012/wordml" xmlns:w16cex="http://schemas.microsoft.com/office/word/2018/wordml/cex" xmlns:w16cid="http://schemas.microsoft.com/office/word/2016/wordml/cid" xmlns:w16="http://schemas.microsoft.com/office/word/2018/wordml" xmlns:w16sdtdh="http://schemas.microsoft.com/office/word/2020/wordml/sdtdatahash" xmlns:w16se="http://schemas.microsoft.com/office/word/2015/wordml/symex" xmlns:wpg="http://schemas.microsoft.com/office/word/2010/wordprocessingGroup" xmlns:wpi="http://schemas.microsoft.com/office/word/2010/wordprocessingInk" xmlns:wne="http://schemas.microsoft.com/office/word/2006/wordml" xmlns:wps="http://schemas.microsoft.com/office/word/2010/wordprocessingShape" mc:Ignorable="w14 w15 w16se w16cid w16 w16cex w16sdtdh wp14">
+<w:document xmlns:wpc="http://schemas.microsoft.com/office/word/2010/wordprocessingCanvas" xmlns:cx="http://schemas.microsoft.com/office/drawing/2014/chartex" xmlns:cx1="http://schemas.microsoft.com/office/drawing/2015/9/8/chartex" xmlns:mc="http://schemas.openxmlformats.org/markup-compatibility/2006" xmlns:o="urn:schemas-microsoft-com:office:office" xmlns:r="http://schemas.openxmlformats.org/officeDocument/2006/relationships" xmlns:m="http://schemas.openxmlformats.org/officeDocument/2006/math" xmlns:v="urn:schemas-microsoft-com:vml" xmlns:wp14="http://schemas.microsoft.com/office/word/2010/wordprocessingDrawing" xmlns:wp="http://schemas.openxmlformats.org/drawingml/2006/wordprocessingDrawing" xmlns:w10="urn:schemas-microsoft-com:office:word" xmlns:w="http://schemas.openxmlformats.org/wordprocessingml/2006/main" xmlns:w14="http://schemas.microsoft.com/office/word/2010/wordml" xmlns:w15="http://schemas.microsoft.com/office/word/2012/wordml" xmlns:w16se="http://schemas.microsoft.com/office/word/2015/wordml/symex" xmlns:wpg="http://schemas.microsoft.com/office/word/2010/wordprocessingGroup" xmlns:wpi="http://schemas.microsoft.com/office/word/2010/wordprocessingInk" xmlns:wne="http://schemas.microsoft.com/office/word/2006/wordml" xmlns:wps="http://schemas.microsoft.com/office/word/2010/wordprocessingShape" mc:Ignorable="w14 w15 w16se wp14">
   <w:body>
     <w:p>
       <w:pPr>
         <w:pStyle w:val="Heading1"/>
         <w:rPr>
           <w:color w:val="000000" w:themeColor="text1"/>
+          <w:lang w:val="fr-FR"/>
         </w:rPr>
       </w:pPr>
       <w:r>
@@ -19,6 +20,7 @@
       <w:r>
         <w:rPr>
           <w:color w:val="000000" w:themeColor="text1"/>
+          <w:lang w:val="fr-FR"/>
         </w:rPr>
         <w:t>è</w:t>
       </w:r>
@@ -32,6 +34,7 @@
       <w:r>
         <w:rPr>
           <w:color w:val="000000" w:themeColor="text1"/>
+          <w:lang w:val="fr-FR"/>
         </w:rPr>
         <w:t>accessibilité</w:t>
       </w:r>
@@ -54,6 +57,7 @@
       <w:r>
         <w:rPr>
           <w:color w:val="000000" w:themeColor="text1"/>
+          <w:lang w:val="fr-FR"/>
         </w:rPr>
         <w:t>è</w:t>
       </w:r>
@@ -245,6 +249,7 @@
         <w:rPr>
           <w:color w:val="000000" w:themeColor="text1"/>
           <w:u w:val="single"/>
+          <w:lang w:val="fr-FR"/>
         </w:rPr>
         <w:t xml:space="preserve"> (Utilisateur : médecin)</w:t>
       </w:r>
@@ -331,6 +336,7 @@
       <w:r>
         <w:rPr>
           <w:color w:val="000000" w:themeColor="text1"/>
+          <w:lang w:val="fr-FR"/>
         </w:rPr>
         <w:t xml:space="preserve"> téléphone, </w:t>
       </w:r>
@@ -665,6 +671,7 @@
         <w:rPr>
           <w:color w:val="000000" w:themeColor="text1"/>
           <w:u w:val="single"/>
+          <w:lang w:val="fr-FR"/>
         </w:rPr>
         <w:t>Demande de vaccination :</w:t>
       </w:r>
@@ -672,6 +679,7 @@
         <w:rPr>
           <w:color w:val="000000" w:themeColor="text1"/>
           <w:u w:val="single"/>
+          <w:lang w:val="fr-FR"/>
         </w:rPr>
         <w:t xml:space="preserve"> (Utilisateurs : personnes </w:t>
       </w:r>
@@ -679,6 +687,7 @@
         <w:rPr>
           <w:color w:val="000000" w:themeColor="text1"/>
           <w:u w:val="single"/>
+          <w:lang w:val="fr-FR"/>
         </w:rPr>
         <w:t>voulant être</w:t>
       </w:r>
@@ -686,6 +695,7 @@
         <w:rPr>
           <w:color w:val="000000" w:themeColor="text1"/>
           <w:u w:val="single"/>
+          <w:lang w:val="fr-FR"/>
         </w:rPr>
         <w:t xml:space="preserve"> vacciner)</w:t>
       </w:r>
@@ -727,18 +737,21 @@
       <w:r>
         <w:rPr>
           <w:color w:val="000000" w:themeColor="text1"/>
+          <w:lang w:val="fr-FR"/>
         </w:rPr>
         <w:t xml:space="preserve">Saisie </w:t>
       </w:r>
       <w:r>
         <w:rPr>
           <w:color w:val="000000" w:themeColor="text1"/>
+          <w:lang w:val="fr-FR"/>
         </w:rPr>
         <w:t xml:space="preserve">(efa misy liste des champs à </w:t>
       </w:r>
       <w:r>
         <w:rPr>
           <w:color w:val="000000" w:themeColor="text1"/>
+          <w:lang w:val="fr-FR"/>
         </w:rPr>
         <w:t>remplir)</w:t>
       </w:r>
@@ -759,24 +772,28 @@
       <w:r>
         <w:rPr>
           <w:color w:val="000000" w:themeColor="text1"/>
+          <w:lang w:val="fr-FR"/>
         </w:rPr>
         <w:t xml:space="preserve">Bouton </w:t>
       </w:r>
       <w:r>
         <w:rPr>
           <w:color w:val="000000" w:themeColor="text1"/>
+          <w:lang w:val="fr-FR"/>
         </w:rPr>
         <w:t>demander (validation du formulaire</w:t>
       </w:r>
       <w:r>
         <w:rPr>
           <w:color w:val="000000" w:themeColor="text1"/>
+          <w:lang w:val="fr-FR"/>
         </w:rPr>
         <w:t>/des champs</w:t>
       </w:r>
       <w:r>
         <w:rPr>
           <w:color w:val="000000" w:themeColor="text1"/>
+          <w:lang w:val="fr-FR"/>
         </w:rPr>
         <w:t>)</w:t>
       </w:r>
@@ -818,42 +835,49 @@
       <w:r>
         <w:rPr>
           <w:color w:val="000000" w:themeColor="text1"/>
+          <w:lang w:val="fr-FR"/>
         </w:rPr>
         <w:t>L’application re</w:t>
       </w:r>
       <w:r>
         <w:rPr>
           <w:color w:val="000000" w:themeColor="text1"/>
+          <w:lang w:val="fr-FR"/>
         </w:rPr>
         <w:t>n</w:t>
       </w:r>
       <w:r>
         <w:rPr>
           <w:color w:val="000000" w:themeColor="text1"/>
+          <w:lang w:val="fr-FR"/>
         </w:rPr>
         <w:t>voie la liste des propositions des classements de vaccins mifanaraka aminy</w:t>
       </w:r>
       <w:r>
         <w:rPr>
           <w:color w:val="000000" w:themeColor="text1"/>
+          <w:lang w:val="fr-FR"/>
         </w:rPr>
         <w:t xml:space="preserve"> (</w:t>
       </w:r>
       <w:r>
         <w:rPr>
           <w:color w:val="000000" w:themeColor="text1"/>
+          <w:lang w:val="fr-FR"/>
         </w:rPr>
         <w:t>classé</w:t>
       </w:r>
       <w:r>
         <w:rPr>
           <w:color w:val="000000" w:themeColor="text1"/>
+          <w:lang w:val="fr-FR"/>
         </w:rPr>
         <w:t>e</w:t>
       </w:r>
       <w:r>
         <w:rPr>
           <w:color w:val="000000" w:themeColor="text1"/>
+          <w:lang w:val="fr-FR"/>
         </w:rPr>
         <w:t xml:space="preserve"> selon la situation de l’utilisateur)</w:t>
       </w:r>
@@ -874,30 +898,35 @@
       <w:r>
         <w:rPr>
           <w:color w:val="000000" w:themeColor="text1"/>
+          <w:lang w:val="fr-FR"/>
         </w:rPr>
         <w:t>Ensuite, l’utilisateur est redirigé</w:t>
       </w:r>
       <w:r>
         <w:rPr>
           <w:color w:val="000000" w:themeColor="text1"/>
+          <w:lang w:val="fr-FR"/>
         </w:rPr>
         <w:t xml:space="preserve"> </w:t>
       </w:r>
       <w:r>
         <w:rPr>
           <w:color w:val="000000" w:themeColor="text1"/>
+          <w:lang w:val="fr-FR"/>
         </w:rPr>
         <w:t>vers une page montrant une carte affichant la liste des centres possédants le(s)</w:t>
       </w:r>
       <w:r>
         <w:rPr>
           <w:color w:val="000000" w:themeColor="text1"/>
+          <w:lang w:val="fr-FR"/>
         </w:rPr>
         <w:t xml:space="preserve"> </w:t>
       </w:r>
       <w:r>
         <w:rPr>
           <w:color w:val="000000" w:themeColor="text1"/>
+          <w:lang w:val="fr-FR"/>
         </w:rPr>
         <w:t>vaccins</w:t>
       </w:r>
@@ -911,33 +940,31 @@
         </w:numPr>
         <w:rPr>
           <w:color w:val="000000" w:themeColor="text1"/>
-          <w:u w:val="single"/>
-          <w:lang w:val="fr-FR"/>
-        </w:rPr>
-      </w:pPr>
-      <w:r>
-        <w:rPr>
-          <w:color w:val="000000" w:themeColor="text1"/>
-          <w:u w:val="single"/>
-          <w:lang w:val="fr-FR"/>
-        </w:rPr>
-        <w:t xml:space="preserve">   </w:t>
-      </w:r>
-      <w:r>
-        <w:rPr>
-          <w:color w:val="000000" w:themeColor="text1"/>
-          <w:u w:val="single"/>
-          <w:lang w:val="fr-FR"/>
-        </w:rPr>
-        <w:t xml:space="preserve">But : </w:t>
-      </w:r>
-      <w:r>
-        <w:rPr>
-          <w:color w:val="000000" w:themeColor="text1"/>
-          <w:u w:val="single"/>
-          <w:lang w:val="fr-FR"/>
-        </w:rPr>
-        <w:t xml:space="preserve"> Pour informaer le plus tot possible le vaccin disponible avec leur centre respective </w:t>
+          <w:lang w:val="fr-FR"/>
+        </w:rPr>
+      </w:pPr>
+      <w:r>
+        <w:rPr>
+          <w:color w:val="000000" w:themeColor="text1"/>
+          <w:u w:val="single"/>
+          <w:lang w:val="fr-FR"/>
+        </w:rPr>
+        <w:t xml:space="preserve">   But : </w:t>
+      </w:r>
+      <w:r>
+        <w:rPr>
+          <w:color w:val="000000" w:themeColor="text1"/>
+          <w:u w:val="single"/>
+          <w:lang w:val="fr-FR"/>
+        </w:rPr>
+        <w:t xml:space="preserve"> </w:t>
+      </w:r>
+      <w:r>
+        <w:rPr>
+          <w:color w:val="000000" w:themeColor="text1"/>
+          <w:lang w:val="fr-FR"/>
+        </w:rPr>
+        <w:t xml:space="preserve">Pour informaer le plus tot possible le vaccin disponible avec leur centre respective </w:t>
       </w:r>
     </w:p>
     <w:p>
@@ -949,14 +976,12 @@
         </w:numPr>
         <w:rPr>
           <w:color w:val="000000" w:themeColor="text1"/>
-          <w:u w:val="single"/>
-          <w:lang w:val="fr-FR"/>
-        </w:rPr>
-      </w:pPr>
-      <w:r>
-        <w:rPr>
-          <w:color w:val="000000" w:themeColor="text1"/>
-          <w:u w:val="single"/>
+          <w:lang w:val="fr-FR"/>
+        </w:rPr>
+      </w:pPr>
+      <w:r>
+        <w:rPr>
+          <w:color w:val="000000" w:themeColor="text1"/>
           <w:lang w:val="fr-FR"/>
         </w:rPr>
         <w:t xml:space="preserve">Pour eviter la longue file d’attente c’est adire que le petient possede déjà son reference lores de sa vaccination </w:t>
@@ -971,47 +996,15 @@
         </w:numPr>
         <w:rPr>
           <w:color w:val="000000" w:themeColor="text1"/>
-          <w:u w:val="single"/>
-          <w:lang w:val="fr-FR"/>
-        </w:rPr>
-      </w:pPr>
-      <w:r>
-        <w:rPr>
-          <w:color w:val="000000" w:themeColor="text1"/>
-          <w:u w:val="single"/>
-          <w:lang w:val="fr-FR"/>
-        </w:rPr>
-        <w:t xml:space="preserve">Gestion de stock de vaccin </w:t>
-      </w:r>
-      <w:r>
-        <w:rPr>
-          <w:color w:val="000000" w:themeColor="text1"/>
-          <w:u w:val="single"/>
-          <w:lang w:val="fr-FR"/>
-        </w:rPr>
-        <w:t> :</w:t>
-      </w:r>
-      <w:r>
-        <w:rPr>
-          <w:color w:val="000000" w:themeColor="text1"/>
-          <w:u w:val="single"/>
-        </w:rPr>
-        <w:t xml:space="preserve"> (Utilisateur :</w:t>
-      </w:r>
-      <w:r>
-        <w:rPr>
-          <w:color w:val="000000" w:themeColor="text1"/>
-          <w:u w:val="single"/>
-          <w:lang w:val="en-US"/>
-        </w:rPr>
-        <w:t xml:space="preserve"> Administateur travailllant au ministere </w:t>
-      </w:r>
-      <w:r>
-        <w:rPr>
-          <w:color w:val="000000" w:themeColor="text1"/>
-          <w:u w:val="single"/>
-        </w:rPr>
-        <w:t>)</w:t>
+          <w:lang w:val="fr-FR"/>
+        </w:rPr>
+      </w:pPr>
+      <w:r>
+        <w:rPr>
+          <w:color w:val="000000" w:themeColor="text1"/>
+          <w:lang w:val="fr-FR"/>
+        </w:rPr>
+        <w:t>Gestion de stock de vaccin  : (Utilisateur : Administateur travailllant au ministere )</w:t>
       </w:r>
     </w:p>
     <w:p>
@@ -1023,23 +1016,21 @@
         </w:numPr>
         <w:rPr>
           <w:color w:val="000000" w:themeColor="text1"/>
-          <w:u w:val="single"/>
-          <w:lang w:val="fr-FR"/>
-        </w:rPr>
-      </w:pPr>
-      <w:r>
-        <w:rPr>
-          <w:color w:val="000000" w:themeColor="text1"/>
-          <w:u w:val="single"/>
-          <w:lang w:val="en-US"/>
-        </w:rPr>
+          <w:lang w:val="fr-FR"/>
+        </w:rPr>
+      </w:pPr>
+      <w:r>
+        <w:rPr>
+          <w:color w:val="000000" w:themeColor="text1"/>
+          <w:lang w:val="fr-FR"/>
+        </w:rPr>
+        <w:lastRenderedPageBreak/>
         <w:t xml:space="preserve">Mouvement  et etat de stock generale </w:t>
       </w:r>
       <w:r>
         <w:rPr>
           <w:color w:val="000000" w:themeColor="text1"/>
-          <w:u w:val="single"/>
-          <w:lang w:val="en-US"/>
+          <w:lang w:val="fr-FR"/>
         </w:rPr>
         <w:t xml:space="preserve"> dans le temp </w:t>
       </w:r>
@@ -1053,23 +1044,20 @@
         </w:numPr>
         <w:rPr>
           <w:color w:val="000000" w:themeColor="text1"/>
-          <w:u w:val="single"/>
-          <w:lang w:val="fr-FR"/>
-        </w:rPr>
-      </w:pPr>
-      <w:r>
-        <w:rPr>
-          <w:color w:val="000000" w:themeColor="text1"/>
-          <w:u w:val="single"/>
-          <w:lang w:val="en-US"/>
+          <w:lang w:val="fr-FR"/>
+        </w:rPr>
+      </w:pPr>
+      <w:r>
+        <w:rPr>
+          <w:color w:val="000000" w:themeColor="text1"/>
+          <w:lang w:val="fr-FR"/>
         </w:rPr>
         <w:t xml:space="preserve">Mouvement et etat de stock par region </w:t>
       </w:r>
       <w:r>
         <w:rPr>
           <w:color w:val="000000" w:themeColor="text1"/>
-          <w:u w:val="single"/>
-          <w:lang w:val="en-US"/>
+          <w:lang w:val="fr-FR"/>
         </w:rPr>
         <w:t>dans le temp</w:t>
       </w:r>
@@ -1083,33 +1071,22 @@
         </w:numPr>
         <w:rPr>
           <w:color w:val="000000" w:themeColor="text1"/>
-          <w:u w:val="single"/>
-          <w:lang w:val="fr-FR"/>
-        </w:rPr>
-      </w:pPr>
-      <w:r>
-        <w:rPr>
-          <w:color w:val="000000" w:themeColor="text1"/>
-          <w:u w:val="single"/>
-          <w:lang w:val="en-US"/>
+          <w:lang w:val="fr-FR"/>
+        </w:rPr>
+      </w:pPr>
+      <w:r>
+        <w:rPr>
+          <w:color w:val="000000" w:themeColor="text1"/>
+          <w:lang w:val="fr-FR"/>
         </w:rPr>
         <w:t>Mouvement et etat de stock par centre</w:t>
       </w:r>
       <w:r>
         <w:rPr>
           <w:color w:val="000000" w:themeColor="text1"/>
-          <w:u w:val="single"/>
-          <w:lang w:val="en-US"/>
-        </w:rPr>
-        <w:t xml:space="preserve"> </w:t>
-      </w:r>
-      <w:r>
-        <w:rPr>
-          <w:color w:val="000000" w:themeColor="text1"/>
-          <w:u w:val="single"/>
-          <w:lang w:val="en-US"/>
-        </w:rPr>
-        <w:t>dans le temp</w:t>
+          <w:lang w:val="fr-FR"/>
+        </w:rPr>
+        <w:t xml:space="preserve"> dans le temp</w:t>
       </w:r>
     </w:p>
     <w:p>
@@ -1121,31 +1098,27 @@
         </w:numPr>
         <w:rPr>
           <w:color w:val="000000" w:themeColor="text1"/>
-          <w:u w:val="single"/>
-          <w:lang w:val="fr-FR"/>
-        </w:rPr>
-      </w:pPr>
-      <w:r>
-        <w:rPr>
-          <w:color w:val="000000" w:themeColor="text1"/>
-          <w:u w:val="single"/>
-          <w:lang w:val="en-US"/>
+          <w:lang w:val="fr-FR"/>
+        </w:rPr>
+      </w:pPr>
+      <w:r>
+        <w:rPr>
+          <w:color w:val="000000" w:themeColor="text1"/>
+          <w:lang w:val="fr-FR"/>
         </w:rPr>
         <w:t>Statistique d’evolution utilisant des cartes</w:t>
       </w:r>
       <w:r>
         <w:rPr>
           <w:color w:val="000000" w:themeColor="text1"/>
-          <w:u w:val="single"/>
-          <w:lang w:val="en-US"/>
+          <w:lang w:val="fr-FR"/>
         </w:rPr>
         <w:t>(maps)</w:t>
       </w:r>
       <w:r>
         <w:rPr>
           <w:color w:val="000000" w:themeColor="text1"/>
-          <w:u w:val="single"/>
-          <w:lang w:val="en-US"/>
+          <w:lang w:val="fr-FR"/>
         </w:rPr>
         <w:t xml:space="preserve"> , tableau </w:t>
       </w:r>
@@ -1159,15 +1132,12 @@
         </w:numPr>
         <w:rPr>
           <w:color w:val="000000" w:themeColor="text1"/>
-          <w:u w:val="single"/>
-          <w:lang w:val="fr-FR"/>
-        </w:rPr>
-      </w:pPr>
-      <w:r>
-        <w:rPr>
-          <w:color w:val="000000" w:themeColor="text1"/>
-          <w:u w:val="single"/>
-          <w:lang w:val="en-US"/>
+          <w:lang w:val="fr-FR"/>
+        </w:rPr>
+      </w:pPr>
+      <w:r>
+        <w:rPr>
+          <w:color w:val="000000" w:themeColor="text1"/>
         </w:rPr>
         <w:t xml:space="preserve">Suivie des stock epuise </w:t>
       </w:r>
@@ -1181,14 +1151,12 @@
         </w:numPr>
         <w:rPr>
           <w:color w:val="000000" w:themeColor="text1"/>
-          <w:u w:val="single"/>
-          <w:lang w:val="fr-FR"/>
-        </w:rPr>
-      </w:pPr>
-      <w:r>
-        <w:rPr>
-          <w:color w:val="000000" w:themeColor="text1"/>
-          <w:u w:val="single"/>
+          <w:lang w:val="fr-FR"/>
+        </w:rPr>
+      </w:pPr>
+      <w:r>
+        <w:rPr>
+          <w:color w:val="000000" w:themeColor="text1"/>
           <w:lang w:val="fr-FR"/>
         </w:rPr>
         <w:t xml:space="preserve">But : </w:t>
@@ -1196,7 +1164,6 @@
       <w:r>
         <w:rPr>
           <w:color w:val="000000" w:themeColor="text1"/>
-          <w:u w:val="single"/>
           <w:lang w:val="fr-FR"/>
         </w:rPr>
         <w:t xml:space="preserve">Afin de prendre des decision lors de l’epuisement de stock </w:t>
@@ -1211,14 +1178,12 @@
         </w:numPr>
         <w:rPr>
           <w:color w:val="000000" w:themeColor="text1"/>
-          <w:u w:val="single"/>
-          <w:lang w:val="fr-FR"/>
-        </w:rPr>
-      </w:pPr>
-      <w:r>
-        <w:rPr>
-          <w:color w:val="000000" w:themeColor="text1"/>
-          <w:u w:val="single"/>
+          <w:lang w:val="fr-FR"/>
+        </w:rPr>
+      </w:pPr>
+      <w:r>
+        <w:rPr>
+          <w:color w:val="000000" w:themeColor="text1"/>
           <w:lang w:val="fr-FR"/>
         </w:rPr>
         <w:t xml:space="preserve">But : Suivie en temp reel de l’evolution du stock </w:t>
@@ -1264,24 +1229,15 @@
         </w:numPr>
         <w:rPr>
           <w:color w:val="000000" w:themeColor="text1"/>
-          <w:u w:val="single"/>
-          <w:lang w:val="fr-FR"/>
-        </w:rPr>
-      </w:pPr>
-      <w:r>
-        <w:rPr>
-          <w:color w:val="000000" w:themeColor="text1"/>
-          <w:u w:val="single"/>
-          <w:lang w:val="fr-FR"/>
-        </w:rPr>
-        <w:t>Dossier médical numérique :</w:t>
-      </w:r>
-      <w:r>
-        <w:rPr>
-          <w:color w:val="000000" w:themeColor="text1"/>
-          <w:u w:val="single"/>
-        </w:rPr>
-        <w:t xml:space="preserve"> (Utilisateur : médecin)</w:t>
+          <w:lang w:val="fr-FR"/>
+        </w:rPr>
+      </w:pPr>
+      <w:r>
+        <w:rPr>
+          <w:color w:val="000000" w:themeColor="text1"/>
+          <w:lang w:val="fr-FR"/>
+        </w:rPr>
+        <w:t>Dossier médical numérique : (Utilisateur : médecin)</w:t>
       </w:r>
     </w:p>
     <w:p>
@@ -1293,47 +1249,15 @@
         </w:numPr>
         <w:rPr>
           <w:color w:val="000000" w:themeColor="text1"/>
-          <w:u w:val="single"/>
-          <w:lang w:val="fr-FR"/>
-        </w:rPr>
-      </w:pPr>
-      <w:r>
-        <w:rPr>
-          <w:color w:val="000000" w:themeColor="text1"/>
-          <w:u w:val="single"/>
-          <w:lang w:val="fr-FR"/>
-        </w:rPr>
-        <w:t xml:space="preserve">Marquage de presence de personne arrivé dans une centre(saisie de numero de reference obtenu apres demande de vaccin )  </w:t>
-      </w:r>
-      <w:r>
-        <w:rPr>
-          <w:color w:val="000000" w:themeColor="text1"/>
-          <w:u w:val="single"/>
-          <w:lang w:val="fr-FR"/>
-        </w:rPr>
-        <w:t> :</w:t>
-      </w:r>
-      <w:r>
-        <w:rPr>
-          <w:color w:val="000000" w:themeColor="text1"/>
-          <w:u w:val="single"/>
-        </w:rPr>
-        <w:t xml:space="preserve"> (Utilisateur :</w:t>
-      </w:r>
-      <w:r>
-        <w:rPr>
-          <w:color w:val="000000" w:themeColor="text1"/>
-          <w:u w:val="single"/>
-          <w:lang w:val="en-US"/>
-        </w:rPr>
-        <w:t xml:space="preserve"> Responsible par centre </w:t>
-      </w:r>
-      <w:r>
-        <w:rPr>
-          <w:color w:val="000000" w:themeColor="text1"/>
-          <w:u w:val="single"/>
-        </w:rPr>
-        <w:t>)</w:t>
+          <w:lang w:val="fr-FR"/>
+        </w:rPr>
+      </w:pPr>
+      <w:r>
+        <w:rPr>
+          <w:color w:val="000000" w:themeColor="text1"/>
+          <w:lang w:val="fr-FR"/>
+        </w:rPr>
+        <w:t>Marquage de presence de personne arrivé dans une centre(saisie de numero de reference obtenu apres demande de vaccin )   : (Utilisateur : Responsible par centre )</w:t>
       </w:r>
     </w:p>
     <w:p>
@@ -1356,7 +1280,6 @@
         </w:numPr>
         <w:rPr>
           <w:color w:val="000000" w:themeColor="text1"/>
-          <w:u w:val="single"/>
           <w:lang w:val="fr-FR"/>
         </w:rPr>
       </w:pPr>
@@ -1390,12 +1313,18 @@
           <w:u w:val="single"/>
           <w:lang w:val="fr-FR"/>
         </w:rPr>
-        <w:t xml:space="preserve"> (apres appel webservice) : qui suggere que </w:t>
-      </w:r>
-      <w:r>
-        <w:rPr>
-          <w:color w:val="000000" w:themeColor="text1"/>
-          <w:u w:val="single"/>
+        <w:t xml:space="preserve"> (apres appel webservice) : </w:t>
+      </w:r>
+      <w:r>
+        <w:rPr>
+          <w:color w:val="000000" w:themeColor="text1"/>
+          <w:lang w:val="fr-FR"/>
+        </w:rPr>
+        <w:t xml:space="preserve">qui suggere que </w:t>
+      </w:r>
+      <w:r>
+        <w:rPr>
+          <w:color w:val="000000" w:themeColor="text1"/>
           <w:lang w:val="fr-FR"/>
         </w:rPr>
         <w:t xml:space="preserve">c’est le tour du numero de reference </w:t>
@@ -1403,7 +1332,6 @@
       <w:r>
         <w:rPr>
           <w:color w:val="000000" w:themeColor="text1"/>
-          <w:u w:val="single"/>
           <w:lang w:val="fr-FR"/>
         </w:rPr>
         <w:t xml:space="preserve">marqué present </w:t>
@@ -1411,7 +1339,6 @@
       <w:r>
         <w:rPr>
           <w:color w:val="000000" w:themeColor="text1"/>
-          <w:u w:val="single"/>
           <w:lang w:val="fr-FR"/>
         </w:rPr>
         <w:t xml:space="preserve">suivant qui doit </w:t>
@@ -1419,7 +1346,6 @@
       <w:r>
         <w:rPr>
           <w:color w:val="000000" w:themeColor="text1"/>
-          <w:u w:val="single"/>
           <w:lang w:val="fr-FR"/>
         </w:rPr>
         <w:t>se</w:t>
@@ -1427,7 +1353,6 @@
       <w:r>
         <w:rPr>
           <w:color w:val="000000" w:themeColor="text1"/>
-          <w:u w:val="single"/>
           <w:lang w:val="fr-FR"/>
         </w:rPr>
         <w:t xml:space="preserve"> lever pour etre vaccine apres marquage de presence </w:t>
@@ -1439,14 +1364,12 @@
         <w:ind w:left="1440"/>
         <w:rPr>
           <w:color w:val="000000" w:themeColor="text1"/>
-          <w:u w:val="single"/>
-          <w:lang w:val="fr-FR"/>
-        </w:rPr>
-      </w:pPr>
-      <w:r>
-        <w:rPr>
-          <w:color w:val="000000" w:themeColor="text1"/>
-          <w:u w:val="single"/>
+          <w:lang w:val="fr-FR"/>
+        </w:rPr>
+      </w:pPr>
+      <w:r>
+        <w:rPr>
+          <w:color w:val="000000" w:themeColor="text1"/>
           <w:lang w:val="fr-FR"/>
         </w:rPr>
         <w:t xml:space="preserve">    Automatisation de file d’attente suivant qyelque critere : PEPS , dossier medical </w:t>
@@ -1524,14 +1447,12 @@
         </w:numPr>
         <w:rPr>
           <w:color w:val="000000" w:themeColor="text1"/>
-          <w:u w:val="single"/>
-          <w:lang w:val="fr-FR"/>
-        </w:rPr>
-      </w:pPr>
-      <w:r>
-        <w:rPr>
-          <w:color w:val="000000" w:themeColor="text1"/>
-          <w:u w:val="single"/>
+          <w:lang w:val="fr-FR"/>
+        </w:rPr>
+      </w:pPr>
+      <w:r>
+        <w:rPr>
+          <w:color w:val="000000" w:themeColor="text1"/>
           <w:lang w:val="fr-FR"/>
         </w:rPr>
         <w:t xml:space="preserve">Chat bot automatique : suivie de la personne apres vaccination </w:t>
@@ -1539,7 +1460,6 @@
       <w:r>
         <w:rPr>
           <w:color w:val="000000" w:themeColor="text1"/>
-          <w:u w:val="single"/>
           <w:lang w:val="fr-FR"/>
         </w:rPr>
         <w:t xml:space="preserve"> ( avec suggestion d’allez chez le medecin si c’est une critere inconnnue)</w:t>
@@ -1547,7 +1467,6 @@
       <w:r>
         <w:rPr>
           <w:color w:val="000000" w:themeColor="text1"/>
-          <w:u w:val="single"/>
           <w:lang w:val="fr-FR"/>
         </w:rPr>
         <w:t xml:space="preserve"> </w:t>
@@ -1555,7 +1474,6 @@
       <w:r>
         <w:rPr>
           <w:color w:val="000000" w:themeColor="text1"/>
-          <w:u w:val="single"/>
           <w:lang w:val="fr-FR"/>
         </w:rPr>
         <w:t>Tele-consultation</w:t>
@@ -1570,14 +1488,12 @@
         <w:ind w:left="1080" w:firstLine="720"/>
         <w:rPr>
           <w:color w:val="000000" w:themeColor="text1"/>
-          <w:u w:val="single"/>
-          <w:lang w:val="fr-FR"/>
-        </w:rPr>
-      </w:pPr>
-      <w:r>
-        <w:rPr>
-          <w:color w:val="000000" w:themeColor="text1"/>
-          <w:u w:val="single"/>
+          <w:lang w:val="fr-FR"/>
+        </w:rPr>
+      </w:pPr>
+      <w:r>
+        <w:rPr>
+          <w:color w:val="000000" w:themeColor="text1"/>
           <w:lang w:val="fr-FR"/>
         </w:rPr>
         <w:t>But</w:t>
@@ -1585,7 +1501,6 @@
       <w:r>
         <w:rPr>
           <w:color w:val="000000" w:themeColor="text1"/>
-          <w:u w:val="single"/>
           <w:lang w:val="fr-FR"/>
         </w:rPr>
         <w:t xml:space="preserve"> : </w:t>
@@ -1593,7 +1508,6 @@
       <w:r>
         <w:rPr>
           <w:color w:val="000000" w:themeColor="text1"/>
-          <w:u w:val="single"/>
           <w:lang w:val="fr-FR"/>
         </w:rPr>
         <w:t xml:space="preserve">Suvie  du cas du patient apres la vaccination </w:t>
@@ -1658,15 +1572,9 @@
         <w:rPr>
           <w:color w:val="000000" w:themeColor="text1"/>
           <w:u w:val="single"/>
-        </w:rPr>
-        <w:t>Demande de vaccination :</w:t>
-      </w:r>
-      <w:r>
-        <w:rPr>
-          <w:color w:val="000000" w:themeColor="text1"/>
-          <w:u w:val="single"/>
-        </w:rPr>
-        <w:t xml:space="preserve"> (Utilisateurs : personnes voulant être vacciner)</w:t>
+          <w:lang w:val="fr-FR"/>
+        </w:rPr>
+        <w:t>Demande de vaccination : (Utilisateurs : personnes voulant être vacciner)</w:t>
       </w:r>
     </w:p>
     <w:p>
@@ -1706,27 +1614,21 @@
       <w:r>
         <w:rPr>
           <w:color w:val="000000" w:themeColor="text1"/>
-        </w:rPr>
-        <w:t>Saisie (</w:t>
-      </w:r>
-      <w:r>
-        <w:rPr>
-          <w:color w:val="000000" w:themeColor="text1"/>
-          <w:lang w:val="en-US"/>
-        </w:rPr>
-        <w:t>serie de question : avec champ : Nom , Prenom ,</w:t>
-      </w:r>
-      <w:r>
-        <w:rPr>
-          <w:color w:val="000000" w:themeColor="text1"/>
-          <w:lang w:val="en-US"/>
+          <w:lang w:val="fr-FR"/>
+        </w:rPr>
+        <w:t>Saisie (serie de question : avec champ : Nom , Prenom ,</w:t>
+      </w:r>
+      <w:r>
+        <w:rPr>
+          <w:color w:val="000000" w:themeColor="text1"/>
+          <w:lang w:val="fr-FR"/>
         </w:rPr>
         <w:t xml:space="preserve">Num </w:t>
       </w:r>
       <w:r>
         <w:rPr>
           <w:color w:val="000000" w:themeColor="text1"/>
-          <w:lang w:val="en-US"/>
+          <w:lang w:val="fr-FR"/>
         </w:rPr>
         <w:t xml:space="preserve"> CIN)  </w:t>
       </w:r>
@@ -1747,7 +1649,6 @@
       <w:r>
         <w:rPr>
           <w:color w:val="000000" w:themeColor="text1"/>
-          <w:lang w:val="en-US"/>
         </w:rPr>
         <w:t xml:space="preserve">Envoye de requette </w:t>
       </w:r>
@@ -1769,16 +1670,9 @@
         <w:rPr>
           <w:color w:val="000000" w:themeColor="text1"/>
           <w:u w:val="single"/>
-        </w:rPr>
-        <w:t>Réponse:</w:t>
-      </w:r>
-      <w:r>
-        <w:rPr>
-          <w:color w:val="000000" w:themeColor="text1"/>
-          <w:u w:val="single"/>
-          <w:lang w:val="en-US"/>
-        </w:rPr>
-        <w:t xml:space="preserve"> appres appel API ( dossier medical de la personne ) </w:t>
+          <w:lang w:val="fr-FR"/>
+        </w:rPr>
+        <w:t xml:space="preserve">Réponse: appres appel API ( dossier medical de la personne ) </w:t>
       </w:r>
     </w:p>
     <w:p>
@@ -1797,20 +1691,21 @@
       <w:r>
         <w:rPr>
           <w:color w:val="000000" w:themeColor="text1"/>
-          <w:lang w:val="en-US"/>
+          <w:lang w:val="fr-FR"/>
         </w:rPr>
         <w:t xml:space="preserve">L’utilisateur recois une reponse par sms </w:t>
       </w:r>
       <w:r>
         <w:rPr>
           <w:color w:val="000000" w:themeColor="text1"/>
-          <w:lang w:val="en-US"/>
+          <w:lang w:val="fr-FR"/>
         </w:rPr>
         <w:t xml:space="preserve"> sur </w:t>
       </w:r>
       <w:r>
         <w:rPr>
           <w:color w:val="000000" w:themeColor="text1"/>
+          <w:lang w:val="fr-FR"/>
         </w:rPr>
         <w:t xml:space="preserve"> la liste des propositions des classements de vaccins mifanaraka aminy (classée selon la situation de l’utilisateur)</w:t>
       </w:r>
@@ -1831,15 +1726,9 @@
       <w:r>
         <w:rPr>
           <w:color w:val="000000" w:themeColor="text1"/>
-          <w:lang w:val="en-US"/>
-        </w:rPr>
-        <w:t xml:space="preserve">L’utilisateur recois une reponse par sms </w:t>
-      </w:r>
-      <w:r>
-        <w:rPr>
-          <w:color w:val="000000" w:themeColor="text1"/>
-        </w:rPr>
-        <w:t xml:space="preserve"> affichant la liste des centres possédants le(s) vaccins</w:t>
+          <w:lang w:val="fr-FR"/>
+        </w:rPr>
+        <w:t>L’utilisateur recois une reponse par sms  affichant la liste des centres possédants le(s) vaccins</w:t>
       </w:r>
     </w:p>
     <w:p>
@@ -1861,20 +1750,18 @@
           <w:u w:val="single"/>
           <w:lang w:val="fr-FR"/>
         </w:rPr>
-        <w:t xml:space="preserve">   </w:t>
-      </w:r>
-      <w:r>
-        <w:rPr>
-          <w:color w:val="000000" w:themeColor="text1"/>
-          <w:u w:val="single"/>
-          <w:lang w:val="fr-FR"/>
-        </w:rPr>
-        <w:t xml:space="preserve">But : </w:t>
-      </w:r>
-      <w:r>
-        <w:rPr>
-          <w:color w:val="000000" w:themeColor="text1"/>
-          <w:u w:val="single"/>
+        <w:t xml:space="preserve">   But :</w:t>
+      </w:r>
+      <w:r>
+        <w:rPr>
+          <w:color w:val="000000" w:themeColor="text1"/>
+          <w:lang w:val="fr-FR"/>
+        </w:rPr>
+        <w:t xml:space="preserve"> </w:t>
+      </w:r>
+      <w:r>
+        <w:rPr>
+          <w:color w:val="000000" w:themeColor="text1"/>
           <w:lang w:val="fr-FR"/>
         </w:rPr>
         <w:t xml:space="preserve"> Pour les sans smartphone</w:t>
@@ -1882,7 +1769,6 @@
       <w:r>
         <w:rPr>
           <w:color w:val="000000" w:themeColor="text1"/>
-          <w:u w:val="single"/>
           <w:lang w:val="fr-FR"/>
         </w:rPr>
         <w:t xml:space="preserve">s ., </w:t>
@@ -1890,7 +1776,6 @@
       <w:r>
         <w:rPr>
           <w:color w:val="000000" w:themeColor="text1"/>
-          <w:u w:val="single"/>
           <w:lang w:val="fr-FR"/>
         </w:rPr>
         <w:t>Pour informaer le plus tot possible le vaccin disponible avec leur centre</w:t>
@@ -2021,20 +1906,11 @@
           <w:u w:val="single"/>
           <w:lang w:val="fr-FR"/>
         </w:rPr>
-        <w:t xml:space="preserve">     </w:t>
-      </w:r>
-      <w:r>
-        <w:rPr>
-          <w:color w:val="000000" w:themeColor="text1"/>
-          <w:u w:val="single"/>
-          <w:lang w:val="fr-FR"/>
-        </w:rPr>
-        <w:t xml:space="preserve">But : </w:t>
-      </w:r>
-      <w:r>
-        <w:rPr>
-          <w:color w:val="000000" w:themeColor="text1"/>
-          <w:u w:val="single"/>
+        <w:t xml:space="preserve">     But : </w:t>
+      </w:r>
+      <w:r>
+        <w:rPr>
+          <w:color w:val="000000" w:themeColor="text1"/>
           <w:lang w:val="fr-FR"/>
         </w:rPr>
         <w:t xml:space="preserve">Pour </w:t>
@@ -2042,10 +1918,17 @@
       <w:r>
         <w:rPr>
           <w:color w:val="000000" w:themeColor="text1"/>
-          <w:u w:val="single"/>
-          <w:lang w:val="fr-FR"/>
-        </w:rPr>
-        <w:t xml:space="preserve">la distribution des vaccin dans les zone dífficile d’access </w:t>
+          <w:lang w:val="fr-FR"/>
+        </w:rPr>
+        <w:t>la distribution des vaccin dans les zone dífficile d’access</w:t>
+      </w:r>
+      <w:r>
+        <w:rPr>
+          <w:color w:val="000000" w:themeColor="text1"/>
+          <w:u w:val="single"/>
+          <w:lang w:val="fr-FR"/>
+        </w:rPr>
+        <w:t xml:space="preserve"> </w:t>
       </w:r>
     </w:p>
     <w:p>
@@ -2079,14 +1962,12 @@
         </w:numPr>
         <w:rPr>
           <w:color w:val="000000" w:themeColor="text1"/>
-          <w:u w:val="single"/>
-          <w:lang w:val="fr-FR"/>
-        </w:rPr>
-      </w:pPr>
-      <w:r>
-        <w:rPr>
-          <w:color w:val="000000" w:themeColor="text1"/>
-          <w:u w:val="single"/>
+          <w:lang w:val="fr-FR"/>
+        </w:rPr>
+      </w:pPr>
+      <w:r>
+        <w:rPr>
+          <w:color w:val="000000" w:themeColor="text1"/>
           <w:lang w:val="fr-FR"/>
         </w:rPr>
         <w:t>Marquage de presence de personne arrivé dans une centre</w:t>
@@ -2094,7 +1975,6 @@
       <w:r>
         <w:rPr>
           <w:color w:val="000000" w:themeColor="text1"/>
-          <w:u w:val="single"/>
           <w:lang w:val="fr-FR"/>
         </w:rPr>
         <w:t>(saisie de numero de reference obtenu apres demande de vaccin )</w:t>
@@ -2102,40 +1982,9 @@
       <w:r>
         <w:rPr>
           <w:color w:val="000000" w:themeColor="text1"/>
-          <w:u w:val="single"/>
-          <w:lang w:val="fr-FR"/>
-        </w:rPr>
-        <w:t xml:space="preserve">  </w:t>
-      </w:r>
-      <w:r>
-        <w:rPr>
-          <w:color w:val="000000" w:themeColor="text1"/>
-          <w:u w:val="single"/>
-          <w:lang w:val="fr-FR"/>
-        </w:rPr>
-        <w:t> :</w:t>
-      </w:r>
-      <w:r>
-        <w:rPr>
-          <w:color w:val="000000" w:themeColor="text1"/>
-          <w:u w:val="single"/>
-        </w:rPr>
-        <w:t xml:space="preserve"> (Utilisateur :</w:t>
-      </w:r>
-      <w:r>
-        <w:rPr>
-          <w:color w:val="000000" w:themeColor="text1"/>
-          <w:u w:val="single"/>
-          <w:lang w:val="en-US"/>
-        </w:rPr>
-        <w:t xml:space="preserve"> Responsible par centre </w:t>
-      </w:r>
-      <w:r>
-        <w:rPr>
-          <w:color w:val="000000" w:themeColor="text1"/>
-          <w:u w:val="single"/>
-        </w:rPr>
-        <w:t>)</w:t>
+          <w:lang w:val="fr-FR"/>
+        </w:rPr>
+        <w:t xml:space="preserve">   : (Utilisateur : Responsible par centre )</w:t>
       </w:r>
     </w:p>
     <w:p>
@@ -2174,6 +2023,7 @@
         <w:rPr>
           <w:color w:val="000000" w:themeColor="text1"/>
           <w:u w:val="single"/>
+          <w:lang w:val="fr-FR"/>
         </w:rPr>
         <w:t xml:space="preserve"> (Utilisateur : médecin)</w:t>
       </w:r>
@@ -2245,6 +2095,7 @@
       <w:r>
         <w:rPr>
           <w:color w:val="000000" w:themeColor="text1"/>
+          <w:lang w:val="fr-FR"/>
         </w:rPr>
         <w:t xml:space="preserve"> téléphone, </w:t>
       </w:r>
@@ -2523,8 +2374,187 @@
           <w:u w:val="single"/>
           <w:lang w:val="fr-FR"/>
         </w:rPr>
-        <w:t xml:space="preserve"> </w:t>
-      </w:r>
+        <w:t xml:space="preserve"> But : </w:t>
+      </w:r>
+    </w:p>
+    <w:p>
+      <w:pPr>
+        <w:rPr>
+          <w:color w:val="000000" w:themeColor="text1"/>
+          <w:u w:val="single"/>
+          <w:lang w:val="fr-FR"/>
+        </w:rPr>
+      </w:pPr>
+    </w:p>
+    <w:p>
+      <w:pPr>
+        <w:pStyle w:val="ListParagraph"/>
+        <w:numPr>
+          <w:ilvl w:val="2"/>
+          <w:numId w:val="5"/>
+        </w:numPr>
+        <w:rPr>
+          <w:color w:val="000000" w:themeColor="text1"/>
+          <w:u w:val="single"/>
+          <w:lang w:val="fr-FR"/>
+        </w:rPr>
+      </w:pPr>
+      <w:r>
+        <w:rPr>
+          <w:color w:val="000000" w:themeColor="text1"/>
+          <w:u w:val="single"/>
+        </w:rPr>
+        <w:t>Demande de vaccination</w:t>
+      </w:r>
+    </w:p>
+    <w:p>
+      <w:pPr>
+        <w:pStyle w:val="ListParagraph"/>
+        <w:numPr>
+          <w:ilvl w:val="3"/>
+          <w:numId w:val="5"/>
+        </w:numPr>
+        <w:rPr>
+          <w:color w:val="000000" w:themeColor="text1"/>
+          <w:u w:val="single"/>
+          <w:lang w:val="fr-FR"/>
+        </w:rPr>
+      </w:pPr>
+      <w:r>
+        <w:rPr>
+          <w:color w:val="000000" w:themeColor="text1"/>
+          <w:u w:val="single"/>
+        </w:rPr>
+        <w:t>Saisie:</w:t>
+      </w:r>
+    </w:p>
+    <w:p>
+      <w:pPr>
+        <w:pStyle w:val="ListParagraph"/>
+        <w:numPr>
+          <w:ilvl w:val="4"/>
+          <w:numId w:val="5"/>
+        </w:numPr>
+        <w:rPr>
+          <w:color w:val="000000" w:themeColor="text1"/>
+          <w:u w:val="single"/>
+          <w:lang w:val="fr-FR"/>
+        </w:rPr>
+      </w:pPr>
+      <w:r>
+        <w:rPr>
+          <w:color w:val="000000" w:themeColor="text1"/>
+          <w:lang w:val="fr-FR"/>
+        </w:rPr>
+        <w:t>Saisie (efa misy liste des champs à remplir)</w:t>
+      </w:r>
+    </w:p>
+    <w:p>
+      <w:pPr>
+        <w:pStyle w:val="ListParagraph"/>
+        <w:numPr>
+          <w:ilvl w:val="4"/>
+          <w:numId w:val="5"/>
+        </w:numPr>
+        <w:rPr>
+          <w:color w:val="000000" w:themeColor="text1"/>
+          <w:u w:val="single"/>
+          <w:lang w:val="fr-FR"/>
+        </w:rPr>
+      </w:pPr>
+      <w:r>
+        <w:rPr>
+          <w:color w:val="000000" w:themeColor="text1"/>
+          <w:lang w:val="fr-FR"/>
+        </w:rPr>
+        <w:t>Bouton demander (validation du formulaire/des champs)</w:t>
+      </w:r>
+    </w:p>
+    <w:p>
+      <w:pPr>
+        <w:pStyle w:val="ListParagraph"/>
+        <w:numPr>
+          <w:ilvl w:val="3"/>
+          <w:numId w:val="5"/>
+        </w:numPr>
+        <w:rPr>
+          <w:color w:val="000000" w:themeColor="text1"/>
+          <w:u w:val="single"/>
+          <w:lang w:val="fr-FR"/>
+        </w:rPr>
+      </w:pPr>
+      <w:r>
+        <w:rPr>
+          <w:color w:val="000000" w:themeColor="text1"/>
+          <w:u w:val="single"/>
+          <w:lang w:val="fr-FR"/>
+        </w:rPr>
+        <w:t>Réponse:</w:t>
+      </w:r>
+      <w:r>
+        <w:rPr>
+          <w:color w:val="000000" w:themeColor="text1"/>
+          <w:u w:val="single"/>
+          <w:lang w:val="fr-FR"/>
+        </w:rPr>
+        <w:t xml:space="preserve">( apres appel API Dossier medical ) </w:t>
+      </w:r>
+    </w:p>
+    <w:p>
+      <w:pPr>
+        <w:pStyle w:val="ListParagraph"/>
+        <w:numPr>
+          <w:ilvl w:val="4"/>
+          <w:numId w:val="5"/>
+        </w:numPr>
+        <w:rPr>
+          <w:color w:val="000000" w:themeColor="text1"/>
+          <w:u w:val="single"/>
+          <w:lang w:val="fr-FR"/>
+        </w:rPr>
+      </w:pPr>
+      <w:r>
+        <w:rPr>
+          <w:color w:val="000000" w:themeColor="text1"/>
+          <w:lang w:val="fr-FR"/>
+        </w:rPr>
+        <w:t>L’application renvoie la liste des propositions des classements de vaccins mifanaraka aminy (classée selon la situation de l’utilisateur)</w:t>
+      </w:r>
+    </w:p>
+    <w:p>
+      <w:pPr>
+        <w:pStyle w:val="ListParagraph"/>
+        <w:numPr>
+          <w:ilvl w:val="4"/>
+          <w:numId w:val="5"/>
+        </w:numPr>
+        <w:rPr>
+          <w:color w:val="000000" w:themeColor="text1"/>
+          <w:u w:val="single"/>
+          <w:lang w:val="fr-FR"/>
+        </w:rPr>
+      </w:pPr>
+      <w:r>
+        <w:rPr>
+          <w:color w:val="000000" w:themeColor="text1"/>
+          <w:lang w:val="fr-FR"/>
+        </w:rPr>
+        <w:t>Ensuite, l’utilisateur est redirigé vers une page montrant  la liste des centres possédants le(s) vaccins</w:t>
+      </w:r>
+    </w:p>
+    <w:p>
+      <w:pPr>
+        <w:pStyle w:val="ListParagraph"/>
+        <w:numPr>
+          <w:ilvl w:val="0"/>
+          <w:numId w:val="5"/>
+        </w:numPr>
+        <w:rPr>
+          <w:color w:val="000000" w:themeColor="text1"/>
+          <w:u w:val="single"/>
+          <w:lang w:val="fr-FR"/>
+        </w:rPr>
+      </w:pPr>
       <w:r>
         <w:rPr>
           <w:color w:val="000000" w:themeColor="text1"/>
@@ -2536,6 +2566,7 @@
     </w:p>
     <w:p>
       <w:pPr>
+        <w:ind w:left="720"/>
         <w:rPr>
           <w:color w:val="000000" w:themeColor="text1"/>
           <w:u w:val="single"/>
@@ -2560,216 +2591,16 @@
         <w:rPr>
           <w:color w:val="000000" w:themeColor="text1"/>
           <w:u w:val="single"/>
-        </w:rPr>
-        <w:t>Demande de vaccination</w:t>
-      </w:r>
-    </w:p>
-    <w:p>
-      <w:pPr>
-        <w:pStyle w:val="ListParagraph"/>
-        <w:numPr>
-          <w:ilvl w:val="3"/>
-          <w:numId w:val="5"/>
-        </w:numPr>
-        <w:rPr>
-          <w:color w:val="000000" w:themeColor="text1"/>
-          <w:u w:val="single"/>
-          <w:lang w:val="fr-FR"/>
-        </w:rPr>
-      </w:pPr>
-      <w:r>
-        <w:rPr>
-          <w:color w:val="000000" w:themeColor="text1"/>
-          <w:u w:val="single"/>
-        </w:rPr>
-        <w:t>Saisie:</w:t>
-      </w:r>
-    </w:p>
-    <w:p>
-      <w:pPr>
-        <w:pStyle w:val="ListParagraph"/>
-        <w:numPr>
-          <w:ilvl w:val="4"/>
-          <w:numId w:val="5"/>
-        </w:numPr>
-        <w:rPr>
-          <w:color w:val="000000" w:themeColor="text1"/>
-          <w:u w:val="single"/>
-          <w:lang w:val="fr-FR"/>
-        </w:rPr>
-      </w:pPr>
-      <w:r>
-        <w:rPr>
-          <w:color w:val="000000" w:themeColor="text1"/>
-        </w:rPr>
-        <w:t>Saisie (efa misy liste des champs à remplir)</w:t>
-      </w:r>
-    </w:p>
-    <w:p>
-      <w:pPr>
-        <w:pStyle w:val="ListParagraph"/>
-        <w:numPr>
-          <w:ilvl w:val="4"/>
-          <w:numId w:val="5"/>
-        </w:numPr>
-        <w:rPr>
-          <w:color w:val="000000" w:themeColor="text1"/>
-          <w:u w:val="single"/>
-          <w:lang w:val="fr-FR"/>
-        </w:rPr>
-      </w:pPr>
-      <w:r>
-        <w:rPr>
-          <w:color w:val="000000" w:themeColor="text1"/>
-        </w:rPr>
-        <w:t>Bouton demander (validation du formulaire/des champs)</w:t>
-      </w:r>
-    </w:p>
-    <w:p>
-      <w:pPr>
-        <w:pStyle w:val="ListParagraph"/>
-        <w:numPr>
-          <w:ilvl w:val="3"/>
-          <w:numId w:val="5"/>
-        </w:numPr>
-        <w:rPr>
-          <w:color w:val="000000" w:themeColor="text1"/>
-          <w:u w:val="single"/>
-          <w:lang w:val="fr-FR"/>
-        </w:rPr>
-      </w:pPr>
-      <w:r>
-        <w:rPr>
-          <w:color w:val="000000" w:themeColor="text1"/>
-          <w:u w:val="single"/>
-        </w:rPr>
-        <w:t>Réponse:</w:t>
-      </w:r>
-      <w:r>
-        <w:rPr>
-          <w:color w:val="000000" w:themeColor="text1"/>
-          <w:u w:val="single"/>
-          <w:lang w:val="en-US"/>
-        </w:rPr>
-        <w:t xml:space="preserve">( apres appel API Dossier medical ) </w:t>
-      </w:r>
-    </w:p>
-    <w:p>
-      <w:pPr>
-        <w:pStyle w:val="ListParagraph"/>
-        <w:numPr>
-          <w:ilvl w:val="4"/>
-          <w:numId w:val="5"/>
-        </w:numPr>
-        <w:rPr>
-          <w:color w:val="000000" w:themeColor="text1"/>
-          <w:u w:val="single"/>
-          <w:lang w:val="fr-FR"/>
-        </w:rPr>
-      </w:pPr>
-      <w:r>
-        <w:rPr>
-          <w:color w:val="000000" w:themeColor="text1"/>
-        </w:rPr>
-        <w:t>L’application renvoie la liste des propositions des classements de vaccins mifanaraka aminy (classée selon la situation de l’utilisateur)</w:t>
-      </w:r>
-    </w:p>
-    <w:p>
-      <w:pPr>
-        <w:pStyle w:val="ListParagraph"/>
-        <w:numPr>
-          <w:ilvl w:val="4"/>
-          <w:numId w:val="5"/>
-        </w:numPr>
-        <w:rPr>
-          <w:color w:val="000000" w:themeColor="text1"/>
-          <w:u w:val="single"/>
-          <w:lang w:val="fr-FR"/>
-        </w:rPr>
-      </w:pPr>
-      <w:r>
-        <w:rPr>
-          <w:color w:val="000000" w:themeColor="text1"/>
-        </w:rPr>
-        <w:t>Ensuite, l’utilisateur est redirigé vers une page montrant  la liste des centres possédants le(s) vaccins</w:t>
-      </w:r>
-    </w:p>
-    <w:p>
-      <w:pPr>
-        <w:pStyle w:val="ListParagraph"/>
-        <w:numPr>
-          <w:ilvl w:val="0"/>
-          <w:numId w:val="5"/>
-        </w:numPr>
-        <w:rPr>
-          <w:color w:val="000000" w:themeColor="text1"/>
-          <w:u w:val="single"/>
-          <w:lang w:val="fr-FR"/>
-        </w:rPr>
-      </w:pPr>
-      <w:r>
-        <w:rPr>
-          <w:color w:val="000000" w:themeColor="text1"/>
-          <w:u w:val="single"/>
-          <w:lang w:val="fr-FR"/>
-        </w:rPr>
-        <w:t xml:space="preserve">But : </w:t>
-      </w:r>
-    </w:p>
-    <w:p>
-      <w:pPr>
-        <w:ind w:left="720"/>
-        <w:rPr>
-          <w:color w:val="000000" w:themeColor="text1"/>
-          <w:u w:val="single"/>
-          <w:lang w:val="fr-FR"/>
-        </w:rPr>
-      </w:pPr>
-    </w:p>
-    <w:p>
-      <w:pPr>
-        <w:pStyle w:val="ListParagraph"/>
-        <w:numPr>
-          <w:ilvl w:val="2"/>
-          <w:numId w:val="5"/>
-        </w:numPr>
-        <w:rPr>
-          <w:color w:val="000000" w:themeColor="text1"/>
-          <w:u w:val="single"/>
-          <w:lang w:val="fr-FR"/>
-        </w:rPr>
-      </w:pPr>
-      <w:r>
-        <w:rPr>
-          <w:color w:val="000000" w:themeColor="text1"/>
-          <w:u w:val="single"/>
-          <w:lang w:val="fr-FR"/>
-        </w:rPr>
-        <w:t xml:space="preserve">  </w:t>
-      </w:r>
-      <w:r>
-        <w:rPr>
-          <w:color w:val="000000" w:themeColor="text1"/>
-          <w:u w:val="single"/>
-          <w:lang w:val="fr-FR"/>
-        </w:rPr>
-        <w:t>Chat bot automatique : suivie de la personne apres vaccination  ( avec suggestion d’allez chez le medecin si c’est une critere inconnnue)</w:t>
-      </w:r>
-      <w:r>
-        <w:rPr>
-          <w:color w:val="000000" w:themeColor="text1"/>
-          <w:u w:val="single"/>
-          <w:lang w:val="fr-FR"/>
-        </w:rPr>
-        <w:t xml:space="preserve"> </w:t>
-      </w:r>
-      <w:r>
-        <w:rPr>
-          <w:color w:val="000000" w:themeColor="text1"/>
-          <w:u w:val="single"/>
-          <w:lang w:val="fr-FR"/>
-        </w:rPr>
-        <w:t>Tele-consultation</w:t>
+          <w:lang w:val="fr-FR"/>
+        </w:rPr>
+        <w:t xml:space="preserve">  Chat bot automatique : </w:t>
+      </w:r>
+      <w:r>
+        <w:rPr>
+          <w:color w:val="000000" w:themeColor="text1"/>
+          <w:lang w:val="fr-FR"/>
+        </w:rPr>
+        <w:t>suivie de la personne apres vaccination  ( avec suggestion d’allez chez le medecin si c’est une critere inconnnue) Tele-consultation</w:t>
       </w:r>
     </w:p>
     <w:p>
@@ -2791,15 +2622,7 @@
           <w:u w:val="single"/>
           <w:lang w:val="fr-FR"/>
         </w:rPr>
-        <w:t xml:space="preserve">   </w:t>
-      </w:r>
-      <w:r>
-        <w:rPr>
-          <w:color w:val="000000" w:themeColor="text1"/>
-          <w:u w:val="single"/>
-          <w:lang w:val="fr-FR"/>
-        </w:rPr>
-        <w:t xml:space="preserve">But : </w:t>
+        <w:t xml:space="preserve">   But : </w:t>
       </w:r>
     </w:p>
     <w:p>
@@ -2888,22 +2711,6 @@
     </w:p>
     <w:p>
       <w:pPr>
-        <w:pStyle w:val="Heading2"/>
-        <w:rPr>
-          <w:color w:val="000000" w:themeColor="text1"/>
-          <w:lang w:val="fr-FR"/>
-        </w:rPr>
-      </w:pPr>
-      <w:r>
-        <w:rPr>
-          <w:color w:val="000000" w:themeColor="text1"/>
-          <w:lang w:val="fr-FR"/>
-        </w:rPr>
-        <w:t xml:space="preserve">Solution : </w:t>
-      </w:r>
-    </w:p>
-    <w:p>
-      <w:pPr>
         <w:pStyle w:val="ListParagraph"/>
         <w:numPr>
           <w:ilvl w:val="0"/>
@@ -2919,14 +2726,7 @@
           <w:color w:val="000000" w:themeColor="text1"/>
           <w:lang w:val="fr-FR"/>
         </w:rPr>
-        <w:t xml:space="preserve">Gestion </w:t>
-      </w:r>
-      <w:r>
-        <w:rPr>
-          <w:color w:val="000000" w:themeColor="text1"/>
-          <w:lang w:val="fr-FR"/>
-        </w:rPr>
-        <w:t>transport</w:t>
+        <w:t>Manque de visibilité</w:t>
       </w:r>
     </w:p>
     <w:p>
@@ -2946,7 +2746,166 @@
           <w:color w:val="000000" w:themeColor="text1"/>
           <w:lang w:val="fr-FR"/>
         </w:rPr>
-        <w:t>Site de gestion de stock</w:t>
+        <w:t>Non transparent</w:t>
+      </w:r>
+    </w:p>
+    <w:p>
+      <w:pPr>
+        <w:pStyle w:val="ListParagraph"/>
+        <w:numPr>
+          <w:ilvl w:val="0"/>
+          <w:numId w:val="2"/>
+        </w:numPr>
+        <w:rPr>
+          <w:color w:val="000000" w:themeColor="text1"/>
+          <w:lang w:val="fr-FR"/>
+        </w:rPr>
+      </w:pPr>
+      <w:r>
+        <w:rPr>
+          <w:color w:val="000000" w:themeColor="text1"/>
+          <w:lang w:val="fr-FR"/>
+        </w:rPr>
+        <w:t>Manque de confiance envers l’état</w:t>
+      </w:r>
+    </w:p>
+    <w:p>
+      <w:pPr>
+        <w:pStyle w:val="Heading2"/>
+        <w:rPr>
+          <w:color w:val="000000" w:themeColor="text1"/>
+          <w:lang w:val="fr-FR"/>
+        </w:rPr>
+      </w:pPr>
+      <w:r>
+        <w:rPr>
+          <w:color w:val="000000" w:themeColor="text1"/>
+          <w:lang w:val="fr-FR"/>
+        </w:rPr>
+        <w:t>Objectifs</w:t>
+      </w:r>
+      <w:r>
+        <w:rPr>
+          <w:color w:val="000000" w:themeColor="text1"/>
+          <w:lang w:val="fr-FR"/>
+        </w:rPr>
+        <w:t xml:space="preserve"> : </w:t>
+      </w:r>
+    </w:p>
+    <w:p>
+      <w:pPr>
+        <w:pStyle w:val="NoSpacing"/>
+        <w:numPr>
+          <w:ilvl w:val="0"/>
+          <w:numId w:val="2"/>
+        </w:numPr>
+        <w:rPr>
+          <w:lang w:val="fr-FR"/>
+        </w:rPr>
+      </w:pPr>
+      <w:r>
+        <w:rPr>
+          <w:lang w:val="fr-FR"/>
+        </w:rPr>
+        <w:t>Restauration de la confiance et transparence dans l’utilisation des ressources</w:t>
+      </w:r>
+    </w:p>
+    <w:p>
+      <w:pPr>
+        <w:pStyle w:val="NoSpacing"/>
+        <w:numPr>
+          <w:ilvl w:val="0"/>
+          <w:numId w:val="2"/>
+        </w:numPr>
+        <w:rPr>
+          <w:lang w:val="fr-FR"/>
+        </w:rPr>
+      </w:pPr>
+      <w:r>
+        <w:rPr>
+          <w:lang w:val="fr-FR"/>
+        </w:rPr>
+        <w:t>Responsabilisation des institutions publiques</w:t>
+      </w:r>
+      <w:bookmarkStart w:id="0" w:name="_GoBack"/>
+      <w:bookmarkEnd w:id="0"/>
+    </w:p>
+    <w:p>
+      <w:pPr>
+        <w:pStyle w:val="Heading2"/>
+        <w:rPr>
+          <w:color w:val="000000" w:themeColor="text1"/>
+          <w:lang w:val="fr-FR"/>
+        </w:rPr>
+      </w:pPr>
+      <w:r>
+        <w:rPr>
+          <w:color w:val="000000" w:themeColor="text1"/>
+          <w:lang w:val="fr-FR"/>
+        </w:rPr>
+        <w:t>Solution</w:t>
+      </w:r>
+      <w:r>
+        <w:rPr>
+          <w:color w:val="000000" w:themeColor="text1"/>
+          <w:lang w:val="fr-FR"/>
+        </w:rPr>
+        <w:t>s</w:t>
+      </w:r>
+      <w:r>
+        <w:rPr>
+          <w:color w:val="000000" w:themeColor="text1"/>
+          <w:lang w:val="fr-FR"/>
+        </w:rPr>
+        <w:t xml:space="preserve"> : </w:t>
+      </w:r>
+      <w:r>
+        <w:rPr>
+          <w:color w:val="000000" w:themeColor="text1"/>
+          <w:lang w:val="fr-FR"/>
+        </w:rPr>
+        <w:t>Meilleure qualité de service</w:t>
+      </w:r>
+    </w:p>
+    <w:p>
+      <w:pPr>
+        <w:pStyle w:val="ListParagraph"/>
+        <w:numPr>
+          <w:ilvl w:val="0"/>
+          <w:numId w:val="2"/>
+        </w:numPr>
+        <w:rPr>
+          <w:color w:val="000000" w:themeColor="text1"/>
+          <w:lang w:val="fr-FR"/>
+        </w:rPr>
+      </w:pPr>
+      <w:r>
+        <w:rPr>
+          <w:color w:val="000000" w:themeColor="text1"/>
+          <w:lang w:val="fr-FR"/>
+        </w:rPr>
+        <w:t>Gestion</w:t>
+      </w:r>
+      <w:r>
+        <w:rPr>
+          <w:color w:val="000000" w:themeColor="text1"/>
+          <w:lang w:val="fr-FR"/>
+        </w:rPr>
+        <w:t xml:space="preserve"> de</w:t>
+      </w:r>
+      <w:r>
+        <w:rPr>
+          <w:color w:val="000000" w:themeColor="text1"/>
+          <w:lang w:val="fr-FR"/>
+        </w:rPr>
+        <w:t xml:space="preserve"> </w:t>
+      </w:r>
+      <w:r>
+        <w:rPr>
+          <w:color w:val="000000" w:themeColor="text1"/>
+          <w:lang w:val="fr-FR"/>
+        </w:rPr>
+        <w:t>transport</w:t>
       </w:r>
     </w:p>
     <w:p>
@@ -2966,7 +2925,27 @@
           <w:color w:val="000000" w:themeColor="text1"/>
           <w:lang w:val="fr-FR"/>
         </w:rPr>
-        <w:t>Mouvement</w:t>
+        <w:t>Traçage en live du transport</w:t>
+      </w:r>
+    </w:p>
+    <w:p>
+      <w:pPr>
+        <w:pStyle w:val="ListParagraph"/>
+        <w:numPr>
+          <w:ilvl w:val="0"/>
+          <w:numId w:val="2"/>
+        </w:numPr>
+        <w:rPr>
+          <w:color w:val="000000" w:themeColor="text1"/>
+          <w:lang w:val="fr-FR"/>
+        </w:rPr>
+      </w:pPr>
+      <w:r>
+        <w:rPr>
+          <w:color w:val="000000" w:themeColor="text1"/>
+          <w:lang w:val="fr-FR"/>
+        </w:rPr>
+        <w:t>Site de gestion de stock</w:t>
       </w:r>
     </w:p>
     <w:p>
@@ -2986,7 +2965,7 @@
           <w:color w:val="000000" w:themeColor="text1"/>
           <w:lang w:val="fr-FR"/>
         </w:rPr>
-        <w:t>Etat</w:t>
+        <w:t>Mouvement</w:t>
       </w:r>
     </w:p>
     <w:p>
@@ -3006,7 +2985,7 @@
           <w:color w:val="000000" w:themeColor="text1"/>
           <w:lang w:val="fr-FR"/>
         </w:rPr>
-        <w:t xml:space="preserve">Historique </w:t>
+        <w:t>Etat</w:t>
       </w:r>
     </w:p>
     <w:p>
@@ -3026,6 +3005,26 @@
           <w:color w:val="000000" w:themeColor="text1"/>
           <w:lang w:val="fr-FR"/>
         </w:rPr>
+        <w:t xml:space="preserve">Historique </w:t>
+      </w:r>
+    </w:p>
+    <w:p>
+      <w:pPr>
+        <w:pStyle w:val="ListParagraph"/>
+        <w:numPr>
+          <w:ilvl w:val="1"/>
+          <w:numId w:val="2"/>
+        </w:numPr>
+        <w:rPr>
+          <w:color w:val="000000" w:themeColor="text1"/>
+          <w:lang w:val="fr-FR"/>
+        </w:rPr>
+      </w:pPr>
+      <w:r>
+        <w:rPr>
+          <w:color w:val="000000" w:themeColor="text1"/>
+          <w:lang w:val="fr-FR"/>
+        </w:rPr>
         <w:t>Statistique</w:t>
       </w:r>
     </w:p>
@@ -3060,6 +3059,47 @@
       <w:pPr>
         <w:pStyle w:val="ListParagraph"/>
         <w:numPr>
+          <w:ilvl w:val="1"/>
+          <w:numId w:val="2"/>
+        </w:numPr>
+        <w:rPr>
+          <w:color w:val="000000" w:themeColor="text1"/>
+          <w:lang w:val="fr-FR"/>
+        </w:rPr>
+      </w:pPr>
+      <w:r>
+        <w:rPr>
+          <w:color w:val="000000" w:themeColor="text1"/>
+          <w:lang w:val="fr-FR"/>
+        </w:rPr>
+        <w:t>Profil</w:t>
+      </w:r>
+      <w:r>
+        <w:rPr>
+          <w:color w:val="000000" w:themeColor="text1"/>
+          <w:lang w:val="fr-FR"/>
+        </w:rPr>
+        <w:t>e</w:t>
+      </w:r>
+      <w:r>
+        <w:rPr>
+          <w:color w:val="000000" w:themeColor="text1"/>
+          <w:lang w:val="fr-FR"/>
+        </w:rPr>
+        <w:t xml:space="preserve"> de chaque employé</w:t>
+      </w:r>
+      <w:r>
+        <w:rPr>
+          <w:color w:val="000000" w:themeColor="text1"/>
+          <w:lang w:val="fr-FR"/>
+        </w:rPr>
+        <w:t xml:space="preserve"> par section</w:t>
+      </w:r>
+    </w:p>
+    <w:p>
+      <w:pPr>
+        <w:pStyle w:val="ListParagraph"/>
+        <w:numPr>
           <w:ilvl w:val="0"/>
           <w:numId w:val="2"/>
         </w:numPr>
@@ -3080,7 +3120,14 @@
           <w:color w:val="000000" w:themeColor="text1"/>
           <w:lang w:val="fr-FR"/>
         </w:rPr>
-        <w:t xml:space="preserve">/ par province / region / district </w:t>
+        <w:t>/ p</w:t>
+      </w:r>
+      <w:r>
+        <w:rPr>
+          <w:color w:val="000000" w:themeColor="text1"/>
+          <w:lang w:val="fr-FR"/>
+        </w:rPr>
+        <w:t xml:space="preserve">ar province / region / district </w:t>
       </w:r>
     </w:p>
     <w:p>
@@ -3143,6 +3190,13 @@
         </w:rPr>
         <w:t xml:space="preserve"> (Materiel )</w:t>
       </w:r>
+      <w:r>
+        <w:rPr>
+          <w:color w:val="000000" w:themeColor="text1"/>
+          <w:lang w:val="fr-FR"/>
+        </w:rPr>
+        <w:t xml:space="preserve"> Avec prix</w:t>
+      </w:r>
     </w:p>
     <w:p>
       <w:pPr>
@@ -3221,7 +3275,7 @@
           <w:color w:val="000000" w:themeColor="text1"/>
           <w:lang w:val="fr-FR"/>
         </w:rPr>
-        <w:t xml:space="preserve">Frais de deplacement </w:t>
+        <w:t>Frais de deplacement</w:t>
       </w:r>
     </w:p>
     <w:p>
@@ -3273,6 +3327,28 @@
         </w:numPr>
         <w:rPr>
           <w:color w:val="000000" w:themeColor="text1"/>
+          <w:u w:val="single"/>
+          <w:lang w:val="fr-FR"/>
+        </w:rPr>
+      </w:pPr>
+      <w:r>
+        <w:rPr>
+          <w:color w:val="000000" w:themeColor="text1"/>
+          <w:u w:val="single"/>
+          <w:lang w:val="fr-FR"/>
+        </w:rPr>
+        <w:t>Historisation :</w:t>
+      </w:r>
+    </w:p>
+    <w:p>
+      <w:pPr>
+        <w:pStyle w:val="ListParagraph"/>
+        <w:numPr>
+          <w:ilvl w:val="1"/>
+          <w:numId w:val="2"/>
+        </w:numPr>
+        <w:rPr>
+          <w:color w:val="000000" w:themeColor="text1"/>
           <w:lang w:val="fr-FR"/>
         </w:rPr>
       </w:pPr>
@@ -3282,6 +3358,80 @@
           <w:lang w:val="fr-FR"/>
         </w:rPr>
         <w:t>Historique d’immobilisation</w:t>
+      </w:r>
+    </w:p>
+    <w:p>
+      <w:pPr>
+        <w:pStyle w:val="ListParagraph"/>
+        <w:numPr>
+          <w:ilvl w:val="3"/>
+          <w:numId w:val="2"/>
+        </w:numPr>
+        <w:rPr>
+          <w:color w:val="000000" w:themeColor="text1"/>
+          <w:lang w:val="fr-FR"/>
+        </w:rPr>
+      </w:pPr>
+      <w:r>
+        <w:rPr>
+          <w:color w:val="000000" w:themeColor="text1"/>
+          <w:lang w:val="fr-FR"/>
+        </w:rPr>
+        <w:t xml:space="preserve">Usure </w:t>
+      </w:r>
+    </w:p>
+    <w:p>
+      <w:pPr>
+        <w:pStyle w:val="ListParagraph"/>
+        <w:numPr>
+          <w:ilvl w:val="3"/>
+          <w:numId w:val="2"/>
+        </w:numPr>
+        <w:rPr>
+          <w:color w:val="000000" w:themeColor="text1"/>
+          <w:lang w:val="fr-FR"/>
+        </w:rPr>
+      </w:pPr>
+      <w:r>
+        <w:rPr>
+          <w:color w:val="000000" w:themeColor="text1"/>
+          <w:lang w:val="fr-FR"/>
+        </w:rPr>
+        <w:t>Perte</w:t>
+      </w:r>
+    </w:p>
+    <w:p>
+      <w:pPr>
+        <w:pStyle w:val="ListParagraph"/>
+        <w:numPr>
+          <w:ilvl w:val="1"/>
+          <w:numId w:val="2"/>
+        </w:numPr>
+        <w:rPr>
+          <w:color w:val="000000" w:themeColor="text1"/>
+          <w:lang w:val="fr-FR"/>
+        </w:rPr>
+      </w:pPr>
+      <w:r>
+        <w:rPr>
+          <w:color w:val="000000" w:themeColor="text1"/>
+          <w:lang w:val="fr-FR"/>
+        </w:rPr>
+        <w:t>Historique</w:t>
+      </w:r>
+      <w:r>
+        <w:rPr>
+          <w:color w:val="000000" w:themeColor="text1"/>
+          <w:lang w:val="fr-FR"/>
+        </w:rPr>
+        <w:t xml:space="preserve"> de toute transaction monetaire</w:t>
+      </w:r>
+      <w:r>
+        <w:rPr>
+          <w:color w:val="000000" w:themeColor="text1"/>
+          <w:lang w:val="fr-FR"/>
+        </w:rPr>
+        <w:t> :</w:t>
       </w:r>
     </w:p>
     <w:p>
@@ -3301,27 +3451,25 @@
           <w:color w:val="000000" w:themeColor="text1"/>
           <w:lang w:val="fr-FR"/>
         </w:rPr>
-        <w:t xml:space="preserve">Usure </w:t>
-      </w:r>
-    </w:p>
-    <w:p>
-      <w:pPr>
-        <w:pStyle w:val="ListParagraph"/>
-        <w:numPr>
-          <w:ilvl w:val="2"/>
-          <w:numId w:val="2"/>
-        </w:numPr>
-        <w:rPr>
-          <w:color w:val="000000" w:themeColor="text1"/>
-          <w:lang w:val="fr-FR"/>
-        </w:rPr>
-      </w:pPr>
-      <w:r>
-        <w:rPr>
-          <w:color w:val="000000" w:themeColor="text1"/>
-          <w:lang w:val="fr-FR"/>
-        </w:rPr>
-        <w:t>Perte</w:t>
+        <w:t>Entrée , sortie</w:t>
+      </w:r>
+    </w:p>
+    <w:p>
+      <w:pPr>
+        <w:ind w:left="360"/>
+        <w:rPr>
+          <w:color w:val="000000" w:themeColor="text1"/>
+          <w:u w:val="single"/>
+          <w:lang w:val="fr-FR"/>
+        </w:rPr>
+      </w:pPr>
+      <w:r>
+        <w:rPr>
+          <w:color w:val="000000" w:themeColor="text1"/>
+          <w:u w:val="single"/>
+          <w:lang w:val="fr-FR"/>
+        </w:rPr>
+        <w:t>Fonctionnalités par techno :</w:t>
       </w:r>
     </w:p>
     <w:p>
@@ -3329,48 +3477,76 @@
         <w:pStyle w:val="ListParagraph"/>
         <w:numPr>
           <w:ilvl w:val="0"/>
-          <w:numId w:val="2"/>
-        </w:numPr>
-        <w:rPr>
-          <w:color w:val="000000" w:themeColor="text1"/>
-          <w:lang w:val="fr-FR"/>
-        </w:rPr>
-      </w:pPr>
-      <w:r>
-        <w:rPr>
-          <w:color w:val="000000" w:themeColor="text1"/>
-          <w:lang w:val="fr-FR"/>
-        </w:rPr>
-        <w:t xml:space="preserve">Historique de toute transaction monetaire </w:t>
-      </w:r>
-    </w:p>
-    <w:p>
-      <w:pPr>
-        <w:ind w:left="360"/>
-        <w:rPr>
-          <w:color w:val="000000" w:themeColor="text1"/>
-          <w:u w:val="single"/>
-          <w:lang w:val="fr-FR"/>
-        </w:rPr>
-      </w:pPr>
-    </w:p>
-    <w:p>
-      <w:pPr>
-        <w:ind w:left="360"/>
-        <w:rPr>
-          <w:color w:val="000000" w:themeColor="text1"/>
-          <w:u w:val="single"/>
-          <w:lang w:val="fr-FR"/>
-        </w:rPr>
-      </w:pPr>
-      <w:r>
-        <w:rPr>
-          <w:color w:val="000000" w:themeColor="text1"/>
-          <w:u w:val="single"/>
-          <w:lang w:val="fr-FR"/>
-        </w:rPr>
-        <w:t>Fonctionnalités par techno :</w:t>
-      </w:r>
+          <w:numId w:val="9"/>
+        </w:numPr>
+        <w:rPr>
+          <w:color w:val="000000" w:themeColor="text1"/>
+          <w:lang w:val="fr-FR"/>
+        </w:rPr>
+      </w:pPr>
+      <w:r>
+        <w:rPr>
+          <w:color w:val="000000" w:themeColor="text1"/>
+          <w:u w:val="single"/>
+          <w:lang w:val="fr-FR"/>
+        </w:rPr>
+        <w:t>Web :</w:t>
+      </w:r>
+    </w:p>
+    <w:p>
+      <w:pPr>
+        <w:pStyle w:val="ListParagraph"/>
+        <w:numPr>
+          <w:ilvl w:val="0"/>
+          <w:numId w:val="9"/>
+        </w:numPr>
+        <w:rPr>
+          <w:color w:val="000000" w:themeColor="text1"/>
+          <w:lang w:val="fr-FR"/>
+        </w:rPr>
+      </w:pPr>
+      <w:r>
+        <w:rPr>
+          <w:color w:val="000000" w:themeColor="text1"/>
+          <w:u w:val="single"/>
+          <w:lang w:val="fr-FR"/>
+        </w:rPr>
+        <w:t>Application desktop :</w:t>
+      </w:r>
+    </w:p>
+    <w:p>
+      <w:pPr>
+        <w:pStyle w:val="ListParagraph"/>
+        <w:numPr>
+          <w:ilvl w:val="0"/>
+          <w:numId w:val="9"/>
+        </w:numPr>
+        <w:rPr>
+          <w:color w:val="000000" w:themeColor="text1"/>
+          <w:lang w:val="fr-FR"/>
+        </w:rPr>
+      </w:pPr>
+      <w:r>
+        <w:rPr>
+          <w:color w:val="000000" w:themeColor="text1"/>
+          <w:u w:val="single"/>
+          <w:lang w:val="fr-FR"/>
+        </w:rPr>
+        <w:t>Application mobile :</w:t>
+      </w:r>
+    </w:p>
+    <w:p>
+      <w:pPr>
+        <w:pStyle w:val="ListParagraph"/>
+        <w:numPr>
+          <w:ilvl w:val="0"/>
+          <w:numId w:val="9"/>
+        </w:numPr>
+        <w:rPr>
+          <w:color w:val="000000" w:themeColor="text1"/>
+          <w:lang w:val="fr-FR"/>
+        </w:rPr>
+      </w:pPr>
     </w:p>
     <w:p>
       <w:pPr>
@@ -3440,7 +3616,7 @@
           <w:szCs w:val="48"/>
           <w:lang w:val="fr-FR"/>
         </w:rPr>
-        <w:t xml:space="preserve">    </w:t>
+        <w:t xml:space="preserve">    Theme </w:t>
       </w:r>
       <w:r>
         <w:rPr>
@@ -3449,7 +3625,7 @@
           <w:szCs w:val="48"/>
           <w:lang w:val="fr-FR"/>
         </w:rPr>
-        <w:t xml:space="preserve">Theme </w:t>
+        <w:t>4</w:t>
       </w:r>
       <w:r>
         <w:rPr>
@@ -3458,7 +3634,7 @@
           <w:szCs w:val="48"/>
           <w:lang w:val="fr-FR"/>
         </w:rPr>
-        <w:t>4</w:t>
+        <w:t xml:space="preserve"> : </w:t>
       </w:r>
       <w:r>
         <w:rPr>
@@ -3467,15 +3643,6 @@
           <w:szCs w:val="48"/>
           <w:lang w:val="fr-FR"/>
         </w:rPr>
-        <w:t xml:space="preserve"> : </w:t>
-      </w:r>
-      <w:r>
-        <w:rPr>
-          <w:color w:val="000000" w:themeColor="text1"/>
-          <w:sz w:val="48"/>
-          <w:szCs w:val="48"/>
-          <w:lang w:val="fr-FR"/>
-        </w:rPr>
         <w:t xml:space="preserve">Vaccination et tourisme </w:t>
       </w:r>
     </w:p>
@@ -3498,14 +3665,15 @@
       <w:pPr>
         <w:rPr>
           <w:color w:val="000000" w:themeColor="text1"/>
-          <w:lang w:val="en-US"/>
-        </w:rPr>
-      </w:pPr>
-      <w:r>
-        <w:rPr>
-          <w:color w:val="000000" w:themeColor="text1"/>
-          <w:lang w:val="en-US"/>
-        </w:rPr>
+          <w:lang w:val="fr-FR"/>
+        </w:rPr>
+      </w:pPr>
+      <w:r>
+        <w:rPr>
+          <w:color w:val="000000" w:themeColor="text1"/>
+          <w:lang w:val="fr-FR"/>
+        </w:rPr>
+        <w:lastRenderedPageBreak/>
         <w:t xml:space="preserve">GROUPE : </w:t>
       </w:r>
     </w:p>
@@ -3513,53 +3681,64 @@
       <w:pPr>
         <w:rPr>
           <w:color w:val="000000" w:themeColor="text1"/>
-          <w:lang w:val="en-US"/>
-        </w:rPr>
-      </w:pPr>
-      <w:r>
-        <w:rPr>
-          <w:color w:val="000000" w:themeColor="text1"/>
-          <w:lang w:val="en-US"/>
+        </w:rPr>
+      </w:pPr>
+      <w:r>
+        <w:rPr>
+          <w:color w:val="000000" w:themeColor="text1"/>
         </w:rPr>
         <w:t>Tahiana , Nantenaina  ,Fenikaja , Annita</w:t>
       </w:r>
-    </w:p>
-    <w:p>
-      <w:pPr>
-        <w:rPr>
-          <w:color w:val="000000" w:themeColor="text1"/>
-          <w:lang w:val="en-US"/>
-        </w:rPr>
-      </w:pPr>
-      <w:r>
-        <w:rPr>
-          <w:color w:val="000000" w:themeColor="text1"/>
-          <w:lang w:val="en-US"/>
+      <w:r>
+        <w:rPr>
+          <w:color w:val="000000" w:themeColor="text1"/>
+        </w:rPr>
+        <w:t xml:space="preserve"> (Theme 2)</w:t>
+      </w:r>
+    </w:p>
+    <w:p>
+      <w:pPr>
+        <w:rPr>
+          <w:color w:val="000000" w:themeColor="text1"/>
+        </w:rPr>
+      </w:pPr>
+      <w:r>
+        <w:rPr>
+          <w:color w:val="000000" w:themeColor="text1"/>
         </w:rPr>
         <w:t xml:space="preserve">Kenny , Soanomena ,Fanantenana ,Cedric </w:t>
       </w:r>
-    </w:p>
-    <w:p>
-      <w:pPr>
-        <w:rPr>
-          <w:color w:val="000000" w:themeColor="text1"/>
-          <w:lang w:val="fr-FR"/>
-        </w:rPr>
-      </w:pPr>
-      <w:r>
-        <w:rPr>
-          <w:color w:val="000000" w:themeColor="text1"/>
-          <w:lang w:val="fr-FR"/>
+      <w:r>
+        <w:rPr>
+          <w:color w:val="000000" w:themeColor="text1"/>
+        </w:rPr>
+        <w:t>(?)</w:t>
+      </w:r>
+    </w:p>
+    <w:p>
+      <w:pPr>
+        <w:rPr>
+          <w:color w:val="000000" w:themeColor="text1"/>
+        </w:rPr>
+      </w:pPr>
+      <w:r>
+        <w:rPr>
+          <w:color w:val="000000" w:themeColor="text1"/>
         </w:rPr>
         <w:t xml:space="preserve">Liantsoa ,Muriella ,Anthony </w:t>
       </w:r>
       <w:r>
         <w:rPr>
           <w:color w:val="000000" w:themeColor="text1"/>
-          <w:lang w:val="fr-FR"/>
         </w:rPr>
         <w:t xml:space="preserve">,Teddy </w:t>
       </w:r>
+      <w:r>
+        <w:rPr>
+          <w:color w:val="000000" w:themeColor="text1"/>
+        </w:rPr>
+        <w:t>( ?)</w:t>
+      </w:r>
     </w:p>
     <w:p>
       <w:pPr>
@@ -3574,6 +3753,13 @@
           <w:lang w:val="fr-FR"/>
         </w:rPr>
         <w:t>Tsanta , Fandresena, Miantsa, Nohary</w:t>
+      </w:r>
+      <w:r>
+        <w:rPr>
+          <w:color w:val="000000" w:themeColor="text1"/>
+          <w:lang w:val="fr-FR"/>
+        </w:rPr>
+        <w:t xml:space="preserve"> ( ?)</w:t>
       </w:r>
     </w:p>
     <w:p>
@@ -3603,7 +3789,7 @@
 </file>
 
 <file path=word/numbering.xml><?xml version="1.0" encoding="utf-8"?>
-<w:numbering xmlns:wpc="http://schemas.microsoft.com/office/word/2010/wordprocessingCanvas" xmlns:cx="http://schemas.microsoft.com/office/drawing/2014/chartex" xmlns:cx1="http://schemas.microsoft.com/office/drawing/2015/9/8/chartex" xmlns:cx2="http://schemas.microsoft.com/office/drawing/2015/10/21/chartex" xmlns:cx3="http://schemas.microsoft.com/office/drawing/2016/5/9/chartex" xmlns:cx4="http://schemas.microsoft.com/office/drawing/2016/5/10/chartex" xmlns:cx5="http://schemas.microsoft.com/office/drawing/2016/5/11/chartex" xmlns:cx6="http://schemas.microsoft.com/office/drawing/2016/5/12/chartex" xmlns:cx7="http://schemas.microsoft.com/office/drawing/2016/5/13/chartex" xmlns:cx8="http://schemas.microsoft.com/office/drawing/2016/5/14/chartex" xmlns:mc="http://schemas.openxmlformats.org/markup-compatibility/2006" xmlns:aink="http://schemas.microsoft.com/office/drawing/2016/ink" xmlns:am3d="http://schemas.microsoft.com/office/drawing/2017/model3d" xmlns:o="urn:schemas-microsoft-com:office:office" xmlns:r="http://schemas.openxmlformats.org/officeDocument/2006/relationships" xmlns:m="http://schemas.openxmlformats.org/officeDocument/2006/math" xmlns:v="urn:schemas-microsoft-com:vml" xmlns:wp14="http://schemas.microsoft.com/office/word/2010/wordprocessingDrawing" xmlns:wp="http://schemas.openxmlformats.org/drawingml/2006/wordprocessingDrawing" xmlns:w10="urn:schemas-microsoft-com:office:word" xmlns:w="http://schemas.openxmlformats.org/wordprocessingml/2006/main" xmlns:w14="http://schemas.microsoft.com/office/word/2010/wordml" xmlns:w15="http://schemas.microsoft.com/office/word/2012/wordml" xmlns:w16cex="http://schemas.microsoft.com/office/word/2018/wordml/cex" xmlns:w16cid="http://schemas.microsoft.com/office/word/2016/wordml/cid" xmlns:w16="http://schemas.microsoft.com/office/word/2018/wordml" xmlns:w16sdtdh="http://schemas.microsoft.com/office/word/2020/wordml/sdtdatahash" xmlns:w16se="http://schemas.microsoft.com/office/word/2015/wordml/symex" xmlns:wpg="http://schemas.microsoft.com/office/word/2010/wordprocessingGroup" xmlns:wpi="http://schemas.microsoft.com/office/word/2010/wordprocessingInk" xmlns:wne="http://schemas.microsoft.com/office/word/2006/wordml" xmlns:wps="http://schemas.microsoft.com/office/word/2010/wordprocessingShape" mc:Ignorable="w14 w15 w16se w16cid w16 w16cex w16sdtdh wp14">
+<w:numbering xmlns:wpc="http://schemas.microsoft.com/office/word/2010/wordprocessingCanvas" xmlns:cx="http://schemas.microsoft.com/office/drawing/2014/chartex" xmlns:cx1="http://schemas.microsoft.com/office/drawing/2015/9/8/chartex" xmlns:mc="http://schemas.openxmlformats.org/markup-compatibility/2006" xmlns:o="urn:schemas-microsoft-com:office:office" xmlns:r="http://schemas.openxmlformats.org/officeDocument/2006/relationships" xmlns:m="http://schemas.openxmlformats.org/officeDocument/2006/math" xmlns:v="urn:schemas-microsoft-com:vml" xmlns:wp14="http://schemas.microsoft.com/office/word/2010/wordprocessingDrawing" xmlns:wp="http://schemas.openxmlformats.org/drawingml/2006/wordprocessingDrawing" xmlns:w10="urn:schemas-microsoft-com:office:word" xmlns:w="http://schemas.openxmlformats.org/wordprocessingml/2006/main" xmlns:w14="http://schemas.microsoft.com/office/word/2010/wordml" xmlns:w15="http://schemas.microsoft.com/office/word/2012/wordml" xmlns:w16se="http://schemas.microsoft.com/office/word/2015/wordml/symex" xmlns:wpg="http://schemas.microsoft.com/office/word/2010/wordprocessingGroup" xmlns:wpi="http://schemas.microsoft.com/office/word/2010/wordprocessingInk" xmlns:wne="http://schemas.microsoft.com/office/word/2006/wordml" xmlns:wps="http://schemas.microsoft.com/office/word/2010/wordprocessingShape" mc:Ignorable="w14 w15 w16se wp14">
   <w:abstractNum w:abstractNumId="0" w15:restartNumberingAfterBreak="0">
     <w:nsid w:val="006D113C"/>
     <w:multiLevelType w:val="hybridMultilevel"/>
@@ -3868,7 +4054,7 @@
         <w:rFonts w:ascii="Wingdings" w:hAnsi="Wingdings" w:hint="default"/>
       </w:rPr>
     </w:lvl>
-    <w:lvl w:ilvl="3" w:tplc="20000001" w:tentative="1">
+    <w:lvl w:ilvl="3" w:tplc="20000001">
       <w:start w:val="1"/>
       <w:numFmt w:val="bullet"/>
       <w:lvlText w:val=""/>
@@ -4167,6 +4353,232 @@
     </w:lvl>
   </w:abstractNum>
   <w:abstractNum w:abstractNumId="5" w15:restartNumberingAfterBreak="0">
+    <w:nsid w:val="4AD06061"/>
+    <w:multiLevelType w:val="hybridMultilevel"/>
+    <w:tmpl w:val="782A4CA4"/>
+    <w:lvl w:ilvl="0" w:tplc="04090009">
+      <w:start w:val="1"/>
+      <w:numFmt w:val="bullet"/>
+      <w:lvlText w:val=""/>
+      <w:lvlJc w:val="left"/>
+      <w:pPr>
+        <w:ind w:left="1440" w:hanging="360"/>
+      </w:pPr>
+      <w:rPr>
+        <w:rFonts w:ascii="Wingdings" w:hAnsi="Wingdings" w:hint="default"/>
+      </w:rPr>
+    </w:lvl>
+    <w:lvl w:ilvl="1" w:tplc="04090003" w:tentative="1">
+      <w:start w:val="1"/>
+      <w:numFmt w:val="bullet"/>
+      <w:lvlText w:val="o"/>
+      <w:lvlJc w:val="left"/>
+      <w:pPr>
+        <w:ind w:left="2160" w:hanging="360"/>
+      </w:pPr>
+      <w:rPr>
+        <w:rFonts w:ascii="Courier New" w:hAnsi="Courier New" w:cs="Courier New" w:hint="default"/>
+      </w:rPr>
+    </w:lvl>
+    <w:lvl w:ilvl="2" w:tplc="04090005" w:tentative="1">
+      <w:start w:val="1"/>
+      <w:numFmt w:val="bullet"/>
+      <w:lvlText w:val=""/>
+      <w:lvlJc w:val="left"/>
+      <w:pPr>
+        <w:ind w:left="2880" w:hanging="360"/>
+      </w:pPr>
+      <w:rPr>
+        <w:rFonts w:ascii="Wingdings" w:hAnsi="Wingdings" w:hint="default"/>
+      </w:rPr>
+    </w:lvl>
+    <w:lvl w:ilvl="3" w:tplc="04090001" w:tentative="1">
+      <w:start w:val="1"/>
+      <w:numFmt w:val="bullet"/>
+      <w:lvlText w:val=""/>
+      <w:lvlJc w:val="left"/>
+      <w:pPr>
+        <w:ind w:left="3600" w:hanging="360"/>
+      </w:pPr>
+      <w:rPr>
+        <w:rFonts w:ascii="Symbol" w:hAnsi="Symbol" w:hint="default"/>
+      </w:rPr>
+    </w:lvl>
+    <w:lvl w:ilvl="4" w:tplc="04090003" w:tentative="1">
+      <w:start w:val="1"/>
+      <w:numFmt w:val="bullet"/>
+      <w:lvlText w:val="o"/>
+      <w:lvlJc w:val="left"/>
+      <w:pPr>
+        <w:ind w:left="4320" w:hanging="360"/>
+      </w:pPr>
+      <w:rPr>
+        <w:rFonts w:ascii="Courier New" w:hAnsi="Courier New" w:cs="Courier New" w:hint="default"/>
+      </w:rPr>
+    </w:lvl>
+    <w:lvl w:ilvl="5" w:tplc="04090005" w:tentative="1">
+      <w:start w:val="1"/>
+      <w:numFmt w:val="bullet"/>
+      <w:lvlText w:val=""/>
+      <w:lvlJc w:val="left"/>
+      <w:pPr>
+        <w:ind w:left="5040" w:hanging="360"/>
+      </w:pPr>
+      <w:rPr>
+        <w:rFonts w:ascii="Wingdings" w:hAnsi="Wingdings" w:hint="default"/>
+      </w:rPr>
+    </w:lvl>
+    <w:lvl w:ilvl="6" w:tplc="04090001" w:tentative="1">
+      <w:start w:val="1"/>
+      <w:numFmt w:val="bullet"/>
+      <w:lvlText w:val=""/>
+      <w:lvlJc w:val="left"/>
+      <w:pPr>
+        <w:ind w:left="5760" w:hanging="360"/>
+      </w:pPr>
+      <w:rPr>
+        <w:rFonts w:ascii="Symbol" w:hAnsi="Symbol" w:hint="default"/>
+      </w:rPr>
+    </w:lvl>
+    <w:lvl w:ilvl="7" w:tplc="04090003" w:tentative="1">
+      <w:start w:val="1"/>
+      <w:numFmt w:val="bullet"/>
+      <w:lvlText w:val="o"/>
+      <w:lvlJc w:val="left"/>
+      <w:pPr>
+        <w:ind w:left="6480" w:hanging="360"/>
+      </w:pPr>
+      <w:rPr>
+        <w:rFonts w:ascii="Courier New" w:hAnsi="Courier New" w:cs="Courier New" w:hint="default"/>
+      </w:rPr>
+    </w:lvl>
+    <w:lvl w:ilvl="8" w:tplc="04090005" w:tentative="1">
+      <w:start w:val="1"/>
+      <w:numFmt w:val="bullet"/>
+      <w:lvlText w:val=""/>
+      <w:lvlJc w:val="left"/>
+      <w:pPr>
+        <w:ind w:left="7200" w:hanging="360"/>
+      </w:pPr>
+      <w:rPr>
+        <w:rFonts w:ascii="Wingdings" w:hAnsi="Wingdings" w:hint="default"/>
+      </w:rPr>
+    </w:lvl>
+  </w:abstractNum>
+  <w:abstractNum w:abstractNumId="6" w15:restartNumberingAfterBreak="0">
+    <w:nsid w:val="6ADA0D4D"/>
+    <w:multiLevelType w:val="hybridMultilevel"/>
+    <w:tmpl w:val="09E01D22"/>
+    <w:lvl w:ilvl="0" w:tplc="04090009">
+      <w:start w:val="1"/>
+      <w:numFmt w:val="bullet"/>
+      <w:lvlText w:val=""/>
+      <w:lvlJc w:val="left"/>
+      <w:pPr>
+        <w:ind w:left="1080" w:hanging="360"/>
+      </w:pPr>
+      <w:rPr>
+        <w:rFonts w:ascii="Wingdings" w:hAnsi="Wingdings" w:hint="default"/>
+      </w:rPr>
+    </w:lvl>
+    <w:lvl w:ilvl="1" w:tplc="04090003">
+      <w:start w:val="1"/>
+      <w:numFmt w:val="bullet"/>
+      <w:lvlText w:val="o"/>
+      <w:lvlJc w:val="left"/>
+      <w:pPr>
+        <w:ind w:left="1800" w:hanging="360"/>
+      </w:pPr>
+      <w:rPr>
+        <w:rFonts w:ascii="Courier New" w:hAnsi="Courier New" w:cs="Courier New" w:hint="default"/>
+      </w:rPr>
+    </w:lvl>
+    <w:lvl w:ilvl="2" w:tplc="04090005" w:tentative="1">
+      <w:start w:val="1"/>
+      <w:numFmt w:val="bullet"/>
+      <w:lvlText w:val=""/>
+      <w:lvlJc w:val="left"/>
+      <w:pPr>
+        <w:ind w:left="2520" w:hanging="360"/>
+      </w:pPr>
+      <w:rPr>
+        <w:rFonts w:ascii="Wingdings" w:hAnsi="Wingdings" w:hint="default"/>
+      </w:rPr>
+    </w:lvl>
+    <w:lvl w:ilvl="3" w:tplc="04090001" w:tentative="1">
+      <w:start w:val="1"/>
+      <w:numFmt w:val="bullet"/>
+      <w:lvlText w:val=""/>
+      <w:lvlJc w:val="left"/>
+      <w:pPr>
+        <w:ind w:left="3240" w:hanging="360"/>
+      </w:pPr>
+      <w:rPr>
+        <w:rFonts w:ascii="Symbol" w:hAnsi="Symbol" w:hint="default"/>
+      </w:rPr>
+    </w:lvl>
+    <w:lvl w:ilvl="4" w:tplc="04090003" w:tentative="1">
+      <w:start w:val="1"/>
+      <w:numFmt w:val="bullet"/>
+      <w:lvlText w:val="o"/>
+      <w:lvlJc w:val="left"/>
+      <w:pPr>
+        <w:ind w:left="3960" w:hanging="360"/>
+      </w:pPr>
+      <w:rPr>
+        <w:rFonts w:ascii="Courier New" w:hAnsi="Courier New" w:cs="Courier New" w:hint="default"/>
+      </w:rPr>
+    </w:lvl>
+    <w:lvl w:ilvl="5" w:tplc="04090005" w:tentative="1">
+      <w:start w:val="1"/>
+      <w:numFmt w:val="bullet"/>
+      <w:lvlText w:val=""/>
+      <w:lvlJc w:val="left"/>
+      <w:pPr>
+        <w:ind w:left="4680" w:hanging="360"/>
+      </w:pPr>
+      <w:rPr>
+        <w:rFonts w:ascii="Wingdings" w:hAnsi="Wingdings" w:hint="default"/>
+      </w:rPr>
+    </w:lvl>
+    <w:lvl w:ilvl="6" w:tplc="04090001" w:tentative="1">
+      <w:start w:val="1"/>
+      <w:numFmt w:val="bullet"/>
+      <w:lvlText w:val=""/>
+      <w:lvlJc w:val="left"/>
+      <w:pPr>
+        <w:ind w:left="5400" w:hanging="360"/>
+      </w:pPr>
+      <w:rPr>
+        <w:rFonts w:ascii="Symbol" w:hAnsi="Symbol" w:hint="default"/>
+      </w:rPr>
+    </w:lvl>
+    <w:lvl w:ilvl="7" w:tplc="04090003" w:tentative="1">
+      <w:start w:val="1"/>
+      <w:numFmt w:val="bullet"/>
+      <w:lvlText w:val="o"/>
+      <w:lvlJc w:val="left"/>
+      <w:pPr>
+        <w:ind w:left="6120" w:hanging="360"/>
+      </w:pPr>
+      <w:rPr>
+        <w:rFonts w:ascii="Courier New" w:hAnsi="Courier New" w:cs="Courier New" w:hint="default"/>
+      </w:rPr>
+    </w:lvl>
+    <w:lvl w:ilvl="8" w:tplc="04090005" w:tentative="1">
+      <w:start w:val="1"/>
+      <w:numFmt w:val="bullet"/>
+      <w:lvlText w:val=""/>
+      <w:lvlJc w:val="left"/>
+      <w:pPr>
+        <w:ind w:left="6840" w:hanging="360"/>
+      </w:pPr>
+      <w:rPr>
+        <w:rFonts w:ascii="Wingdings" w:hAnsi="Wingdings" w:hint="default"/>
+      </w:rPr>
+    </w:lvl>
+  </w:abstractNum>
+  <w:abstractNum w:abstractNumId="7" w15:restartNumberingAfterBreak="0">
     <w:nsid w:val="6CB47904"/>
     <w:multiLevelType w:val="hybridMultilevel"/>
     <w:tmpl w:val="E4D4459E"/>
@@ -4279,7 +4691,7 @@
       </w:rPr>
     </w:lvl>
   </w:abstractNum>
-  <w:abstractNum w:abstractNumId="6" w15:restartNumberingAfterBreak="0">
+  <w:abstractNum w:abstractNumId="8" w15:restartNumberingAfterBreak="0">
     <w:nsid w:val="73CE6908"/>
     <w:multiLevelType w:val="hybridMultilevel"/>
     <w:tmpl w:val="F21CD4E6"/>
@@ -4391,7 +4803,7 @@
       </w:rPr>
     </w:lvl>
   </w:abstractNum>
-  <w:abstractNum w:abstractNumId="7" w15:restartNumberingAfterBreak="0">
+  <w:abstractNum w:abstractNumId="9" w15:restartNumberingAfterBreak="0">
     <w:nsid w:val="78145EBF"/>
     <w:multiLevelType w:val="hybridMultilevel"/>
     <w:tmpl w:val="164E088A"/>
@@ -4511,13 +4923,13 @@
     <w:abstractNumId w:val="2"/>
   </w:num>
   <w:num w:numId="3">
-    <w:abstractNumId w:val="6"/>
+    <w:abstractNumId w:val="8"/>
   </w:num>
   <w:num w:numId="4">
-    <w:abstractNumId w:val="5"/>
+    <w:abstractNumId w:val="7"/>
   </w:num>
   <w:num w:numId="5">
-    <w:abstractNumId w:val="7"/>
+    <w:abstractNumId w:val="9"/>
   </w:num>
   <w:num w:numId="6">
     <w:abstractNumId w:val="0"/>
@@ -4528,18 +4940,24 @@
   <w:num w:numId="8">
     <w:abstractNumId w:val="3"/>
   </w:num>
+  <w:num w:numId="9">
+    <w:abstractNumId w:val="6"/>
+  </w:num>
+  <w:num w:numId="10">
+    <w:abstractNumId w:val="5"/>
+  </w:num>
 </w:numbering>
 </file>
 
 <file path=word/styles.xml><?xml version="1.0" encoding="utf-8"?>
-<w:styles xmlns:mc="http://schemas.openxmlformats.org/markup-compatibility/2006" xmlns:r="http://schemas.openxmlformats.org/officeDocument/2006/relationships" xmlns:w="http://schemas.openxmlformats.org/wordprocessingml/2006/main" xmlns:w14="http://schemas.microsoft.com/office/word/2010/wordml" xmlns:w15="http://schemas.microsoft.com/office/word/2012/wordml" xmlns:w16cex="http://schemas.microsoft.com/office/word/2018/wordml/cex" xmlns:w16cid="http://schemas.microsoft.com/office/word/2016/wordml/cid" xmlns:w16="http://schemas.microsoft.com/office/word/2018/wordml" xmlns:w16sdtdh="http://schemas.microsoft.com/office/word/2020/wordml/sdtdatahash" xmlns:w16se="http://schemas.microsoft.com/office/word/2015/wordml/symex" mc:Ignorable="w14 w15 w16se w16cid w16 w16cex w16sdtdh">
+<w:styles xmlns:mc="http://schemas.openxmlformats.org/markup-compatibility/2006" xmlns:r="http://schemas.openxmlformats.org/officeDocument/2006/relationships" xmlns:w="http://schemas.openxmlformats.org/wordprocessingml/2006/main" xmlns:w14="http://schemas.microsoft.com/office/word/2010/wordml" xmlns:w15="http://schemas.microsoft.com/office/word/2012/wordml" xmlns:w16se="http://schemas.microsoft.com/office/word/2015/wordml/symex" mc:Ignorable="w14 w15 w16se">
   <w:docDefaults>
     <w:rPrDefault>
       <w:rPr>
         <w:rFonts w:asciiTheme="minorHAnsi" w:eastAsiaTheme="minorHAnsi" w:hAnsiTheme="minorHAnsi" w:cstheme="minorBidi"/>
         <w:sz w:val="22"/>
         <w:szCs w:val="22"/>
-        <w:lang w:eastAsia="en-US" w:bidi="ar-SA"/>
+        <w:lang w:val="en-US" w:eastAsia="en-US" w:bidi="ar-SA"/>
       </w:rPr>
     </w:rPrDefault>
     <w:pPrDefault>
@@ -4548,7 +4966,7 @@
       </w:pPr>
     </w:pPrDefault>
   </w:docDefaults>
-  <w:latentStyles w:defLockedState="0" w:defUIPriority="99" w:defSemiHidden="0" w:defUnhideWhenUsed="0" w:defQFormat="0" w:count="376">
+  <w:latentStyles w:defLockedState="0" w:defUIPriority="99" w:defSemiHidden="0" w:defUnhideWhenUsed="0" w:defQFormat="0" w:count="371">
     <w:lsdException w:name="Normal" w:uiPriority="0" w:qFormat="1"/>
     <w:lsdException w:name="heading 1" w:uiPriority="9" w:qFormat="1"/>
     <w:lsdException w:name="heading 2" w:semiHidden="1" w:uiPriority="9" w:unhideWhenUsed="1" w:qFormat="1"/>
@@ -4654,6 +5072,7 @@
     <w:lsdException w:name="HTML Sample" w:semiHidden="1" w:unhideWhenUsed="1"/>
     <w:lsdException w:name="HTML Typewriter" w:semiHidden="1" w:unhideWhenUsed="1"/>
     <w:lsdException w:name="HTML Variable" w:semiHidden="1" w:unhideWhenUsed="1"/>
+    <w:lsdException w:name="Normal Table" w:semiHidden="1" w:unhideWhenUsed="1"/>
     <w:lsdException w:name="annotation subject" w:semiHidden="1" w:unhideWhenUsed="1"/>
     <w:lsdException w:name="No List" w:semiHidden="1" w:unhideWhenUsed="1"/>
     <w:lsdException w:name="Outline List 1" w:semiHidden="1" w:unhideWhenUsed="1"/>
@@ -4700,8 +5119,10 @@
     <w:lsdException w:name="Table Subtle 2" w:semiHidden="1" w:unhideWhenUsed="1"/>
     <w:lsdException w:name="Table Web 1" w:semiHidden="1" w:unhideWhenUsed="1"/>
     <w:lsdException w:name="Table Web 2" w:semiHidden="1" w:unhideWhenUsed="1"/>
+    <w:lsdException w:name="Table Web 3" w:semiHidden="1" w:unhideWhenUsed="1"/>
     <w:lsdException w:name="Balloon Text" w:semiHidden="1" w:unhideWhenUsed="1"/>
     <w:lsdException w:name="Table Grid" w:uiPriority="39"/>
+    <w:lsdException w:name="Table Theme" w:semiHidden="1" w:unhideWhenUsed="1"/>
     <w:lsdException w:name="Placeholder Text" w:semiHidden="1"/>
     <w:lsdException w:name="No Spacing" w:uiPriority="1" w:qFormat="1"/>
     <w:lsdException w:name="Light Shading" w:uiPriority="60"/>
@@ -4917,11 +5338,6 @@
     <w:lsdException w:name="List Table 5 Dark Accent 6" w:uiPriority="50"/>
     <w:lsdException w:name="List Table 6 Colorful Accent 6" w:uiPriority="51"/>
     <w:lsdException w:name="List Table 7 Colorful Accent 6" w:uiPriority="52"/>
-    <w:lsdException w:name="Mention" w:semiHidden="1" w:unhideWhenUsed="1"/>
-    <w:lsdException w:name="Smart Hyperlink" w:semiHidden="1" w:unhideWhenUsed="1"/>
-    <w:lsdException w:name="Hashtag" w:semiHidden="1" w:unhideWhenUsed="1"/>
-    <w:lsdException w:name="Unresolved Mention" w:semiHidden="1" w:unhideWhenUsed="1"/>
-    <w:lsdException w:name="Smart Link" w:semiHidden="1" w:unhideWhenUsed="1"/>
   </w:latentStyles>
   <w:style w:type="paragraph" w:default="1" w:styleId="Normal">
     <w:name w:val="Normal"/>
@@ -5032,6 +5448,15 @@
     <w:pPr>
       <w:ind w:left="720"/>
       <w:contextualSpacing/>
+    </w:pPr>
+  </w:style>
+  <w:style w:type="paragraph" w:styleId="NoSpacing">
+    <w:name w:val="No Spacing"/>
+    <w:uiPriority w:val="1"/>
+    <w:qFormat/>
+    <w:rsid w:val="00EC2AB9"/>
+    <w:pPr>
+      <w:spacing w:after="0" w:line="240" w:lineRule="auto"/>
     </w:pPr>
   </w:style>
 </w:styles>

</xml_diff>